<commit_message>
Add final editions before exams
</commit_message>
<xml_diff>
--- a/TOEFL/Idioms-and-Words-BBC-Advanced-Course.docx
+++ b/TOEFL/Idioms-and-Words-BBC-Advanced-Course.docx
@@ -3080,7 +3080,6 @@
                 <w:rFonts w:asciiTheme="minorHAnsi" w:hAnsiTheme="minorHAnsi" w:cstheme="minorHAnsi"/>
                 <w:b/>
               </w:rPr>
-              <w:lastRenderedPageBreak/>
               <w:t>Humanitarian</w:t>
             </w:r>
           </w:p>
@@ -3203,6 +3202,7 @@
                 <w:rFonts w:asciiTheme="minorHAnsi" w:hAnsiTheme="minorHAnsi" w:cstheme="minorHAnsi"/>
                 <w:b/>
               </w:rPr>
+              <w:lastRenderedPageBreak/>
               <w:t>Scene</w:t>
             </w:r>
           </w:p>
@@ -4572,7 +4572,6 @@
                 <w:rFonts w:asciiTheme="minorHAnsi" w:hAnsiTheme="minorHAnsi" w:cstheme="minorHAnsi"/>
                 <w:b/>
               </w:rPr>
-              <w:lastRenderedPageBreak/>
               <w:t>bear a striking similarity</w:t>
             </w:r>
           </w:p>
@@ -4673,6 +4672,7 @@
                 <w:rFonts w:asciiTheme="minorHAnsi" w:hAnsiTheme="minorHAnsi" w:cstheme="minorHAnsi"/>
                 <w:b/>
               </w:rPr>
+              <w:lastRenderedPageBreak/>
               <w:t>Be like chalk and cheese</w:t>
             </w:r>
           </w:p>
@@ -6013,7 +6013,6 @@
                 <w:rFonts w:asciiTheme="minorHAnsi" w:hAnsiTheme="minorHAnsi" w:cstheme="minorHAnsi"/>
                 <w:b/>
               </w:rPr>
-              <w:lastRenderedPageBreak/>
               <w:t>Bland</w:t>
             </w:r>
           </w:p>
@@ -6201,6 +6200,7 @@
                 <w:rFonts w:asciiTheme="minorHAnsi" w:hAnsiTheme="minorHAnsi" w:cstheme="minorHAnsi"/>
                 <w:b/>
               </w:rPr>
+              <w:lastRenderedPageBreak/>
               <w:t>Steer clear of</w:t>
             </w:r>
           </w:p>
@@ -7384,7 +7384,6 @@
                 <w:rFonts w:asciiTheme="minorHAnsi" w:hAnsiTheme="minorHAnsi" w:cstheme="minorHAnsi"/>
                 <w:b/>
               </w:rPr>
-              <w:lastRenderedPageBreak/>
               <w:t>To cut a long story short</w:t>
             </w:r>
           </w:p>
@@ -7634,6 +7633,7 @@
                 <w:rFonts w:asciiTheme="minorHAnsi" w:hAnsiTheme="minorHAnsi" w:cstheme="minorHAnsi"/>
                 <w:b/>
               </w:rPr>
+              <w:lastRenderedPageBreak/>
               <w:t>Mutter</w:t>
             </w:r>
           </w:p>
@@ -8896,7 +8896,6 @@
                 <w:rFonts w:asciiTheme="minorHAnsi" w:hAnsiTheme="minorHAnsi" w:cstheme="minorHAnsi"/>
                 <w:b/>
               </w:rPr>
-              <w:lastRenderedPageBreak/>
               <w:t>Being as cool as a cucumber</w:t>
             </w:r>
           </w:p>
@@ -9154,6 +9153,7 @@
                 <w:rFonts w:asciiTheme="minorHAnsi" w:hAnsiTheme="minorHAnsi" w:cstheme="minorHAnsi"/>
                 <w:b/>
               </w:rPr>
+              <w:lastRenderedPageBreak/>
               <w:t>Rep</w:t>
             </w:r>
           </w:p>
@@ -10343,7 +10343,6 @@
                 <w:rFonts w:asciiTheme="minorHAnsi" w:hAnsiTheme="minorHAnsi" w:cstheme="minorHAnsi"/>
                 <w:b/>
               </w:rPr>
-              <w:lastRenderedPageBreak/>
               <w:t>Look up</w:t>
             </w:r>
           </w:p>
@@ -10792,6 +10791,7 @@
                 <w:rFonts w:asciiTheme="minorHAnsi" w:hAnsiTheme="minorHAnsi" w:cstheme="minorHAnsi"/>
                 <w:b/>
               </w:rPr>
+              <w:lastRenderedPageBreak/>
               <w:t>Unveil</w:t>
             </w:r>
           </w:p>
@@ -12096,7 +12096,6 @@
                 <w:rFonts w:asciiTheme="minorHAnsi" w:hAnsiTheme="minorHAnsi" w:cstheme="minorHAnsi"/>
                 <w:b/>
               </w:rPr>
-              <w:lastRenderedPageBreak/>
               <w:t>Egg somebody on</w:t>
             </w:r>
           </w:p>
@@ -12557,6 +12556,7 @@
                 <w:rFonts w:asciiTheme="minorHAnsi" w:hAnsiTheme="minorHAnsi" w:cstheme="minorHAnsi"/>
                 <w:b/>
               </w:rPr>
+              <w:lastRenderedPageBreak/>
               <w:t>Prostitute</w:t>
             </w:r>
           </w:p>
@@ -13948,7 +13948,6 @@
                 <w:rFonts w:asciiTheme="minorHAnsi" w:hAnsiTheme="minorHAnsi" w:cstheme="minorHAnsi"/>
                 <w:b/>
               </w:rPr>
-              <w:lastRenderedPageBreak/>
               <w:t>Alliteration</w:t>
             </w:r>
           </w:p>
@@ -14463,6 +14462,7 @@
                 <w:rFonts w:asciiTheme="minorHAnsi" w:hAnsiTheme="minorHAnsi" w:cstheme="minorHAnsi"/>
                 <w:b/>
               </w:rPr>
+              <w:lastRenderedPageBreak/>
               <w:t>By the sound of it</w:t>
             </w:r>
           </w:p>
@@ -15942,7 +15942,6 @@
                 <w:rFonts w:asciiTheme="minorHAnsi" w:hAnsiTheme="minorHAnsi" w:cstheme="minorHAnsi"/>
                 <w:b/>
               </w:rPr>
-              <w:lastRenderedPageBreak/>
               <w:t>Forget/Remember + (gerund/infinitive)</w:t>
             </w:r>
           </w:p>
@@ -16650,6 +16649,7 @@
                 <w:rFonts w:asciiTheme="minorHAnsi" w:hAnsiTheme="minorHAnsi" w:cstheme="minorHAnsi"/>
                 <w:b/>
               </w:rPr>
+              <w:lastRenderedPageBreak/>
               <w:t>A ballpark figure</w:t>
             </w:r>
           </w:p>
@@ -17955,7 +17955,6 @@
                 <w:rFonts w:asciiTheme="minorHAnsi" w:hAnsiTheme="minorHAnsi" w:cstheme="minorHAnsi"/>
                 <w:b/>
               </w:rPr>
-              <w:lastRenderedPageBreak/>
               <w:t>Adrift (adj.)</w:t>
             </w:r>
           </w:p>
@@ -17975,7 +17974,7 @@
             <w:pPr>
               <w:spacing w:after="0" w:line="259" w:lineRule="auto"/>
               <w:rPr>
-                <w:rFonts w:asciiTheme="minorHAnsi" w:hAnsiTheme="minorHAnsi" w:cstheme="minorHAnsi" w:hint="cs"/>
+                <w:rFonts w:asciiTheme="minorHAnsi" w:hAnsiTheme="minorHAnsi" w:cstheme="minorHAnsi"/>
                 <w:color w:val="222222"/>
                 <w:shd w:val="clear" w:color="auto" w:fill="FFFFFF"/>
                 <w:rtl/>
@@ -18284,8 +18283,2407 @@
                 <w:b/>
               </w:rPr>
             </w:pPr>
+          </w:p>
+        </w:tc>
+        <w:tc>
+          <w:tcPr>
+            <w:tcW w:w="3372" w:type="dxa"/>
+            <w:tcBorders>
+              <w:top w:val="single" w:sz="4" w:space="0" w:color="auto"/>
+              <w:left w:val="single" w:sz="4" w:space="0" w:color="auto"/>
+              <w:bottom w:val="single" w:sz="4" w:space="0" w:color="auto"/>
+              <w:right w:val="single" w:sz="4" w:space="0" w:color="auto"/>
+            </w:tcBorders>
+            <w:vAlign w:val="center"/>
+          </w:tcPr>
+          <w:p>
+            <w:pPr>
+              <w:spacing w:after="0" w:line="259" w:lineRule="auto"/>
+              <w:rPr>
+                <w:rFonts w:asciiTheme="minorHAnsi" w:hAnsiTheme="minorHAnsi" w:cstheme="minorHAnsi"/>
+                <w:color w:val="222222"/>
+                <w:shd w:val="clear" w:color="auto" w:fill="FFFFFF"/>
+                <w:lang w:bidi="fa-IR"/>
+              </w:rPr>
+            </w:pPr>
+          </w:p>
+        </w:tc>
+        <w:tc>
+          <w:tcPr>
+            <w:tcW w:w="5638" w:type="dxa"/>
+            <w:tcBorders>
+              <w:top w:val="single" w:sz="4" w:space="0" w:color="auto"/>
+              <w:left w:val="single" w:sz="4" w:space="0" w:color="auto"/>
+              <w:bottom w:val="single" w:sz="4" w:space="0" w:color="auto"/>
+              <w:right w:val="single" w:sz="4" w:space="0" w:color="auto"/>
+            </w:tcBorders>
+            <w:vAlign w:val="center"/>
+          </w:tcPr>
+          <w:p>
+            <w:pPr>
+              <w:spacing w:after="0" w:line="259" w:lineRule="auto"/>
+              <w:ind w:left="2" w:firstLine="0"/>
+              <w:rPr>
+                <w:rFonts w:asciiTheme="minorHAnsi" w:hAnsiTheme="minorHAnsi" w:cstheme="minorHAnsi"/>
+                <w:color w:val="222222"/>
+                <w:shd w:val="clear" w:color="auto" w:fill="FFFFFF"/>
+                <w:lang w:bidi="fa-IR"/>
+              </w:rPr>
+            </w:pPr>
+          </w:p>
+        </w:tc>
+      </w:tr>
+      <w:tr>
+        <w:trPr>
+          <w:trHeight w:val="757"/>
+        </w:trPr>
+        <w:tc>
+          <w:tcPr>
+            <w:tcW w:w="2240" w:type="dxa"/>
+            <w:tcBorders>
+              <w:top w:val="single" w:sz="4" w:space="0" w:color="auto"/>
+              <w:left w:val="single" w:sz="4" w:space="0" w:color="auto"/>
+              <w:bottom w:val="single" w:sz="4" w:space="0" w:color="auto"/>
+              <w:right w:val="single" w:sz="4" w:space="0" w:color="auto"/>
+            </w:tcBorders>
+            <w:vAlign w:val="center"/>
+          </w:tcPr>
+          <w:p>
+            <w:pPr>
+              <w:spacing w:after="0" w:line="259" w:lineRule="auto"/>
+              <w:ind w:left="0" w:firstLine="0"/>
+              <w:rPr>
+                <w:rFonts w:asciiTheme="minorHAnsi" w:hAnsiTheme="minorHAnsi" w:cstheme="minorHAnsi"/>
+                <w:b/>
+              </w:rPr>
+            </w:pPr>
+          </w:p>
+        </w:tc>
+        <w:tc>
+          <w:tcPr>
+            <w:tcW w:w="3372" w:type="dxa"/>
+            <w:tcBorders>
+              <w:top w:val="single" w:sz="4" w:space="0" w:color="auto"/>
+              <w:left w:val="single" w:sz="4" w:space="0" w:color="auto"/>
+              <w:bottom w:val="single" w:sz="4" w:space="0" w:color="auto"/>
+              <w:right w:val="single" w:sz="4" w:space="0" w:color="auto"/>
+            </w:tcBorders>
+            <w:vAlign w:val="center"/>
+          </w:tcPr>
+          <w:p>
+            <w:pPr>
+              <w:spacing w:after="0" w:line="259" w:lineRule="auto"/>
+              <w:rPr>
+                <w:rFonts w:asciiTheme="minorHAnsi" w:hAnsiTheme="minorHAnsi" w:cstheme="minorHAnsi"/>
+                <w:color w:val="222222"/>
+                <w:shd w:val="clear" w:color="auto" w:fill="FFFFFF"/>
+                <w:lang w:bidi="fa-IR"/>
+              </w:rPr>
+            </w:pPr>
+          </w:p>
+        </w:tc>
+        <w:tc>
+          <w:tcPr>
+            <w:tcW w:w="5638" w:type="dxa"/>
+            <w:tcBorders>
+              <w:top w:val="single" w:sz="4" w:space="0" w:color="auto"/>
+              <w:left w:val="single" w:sz="4" w:space="0" w:color="auto"/>
+              <w:bottom w:val="single" w:sz="4" w:space="0" w:color="auto"/>
+              <w:right w:val="single" w:sz="4" w:space="0" w:color="auto"/>
+            </w:tcBorders>
+            <w:vAlign w:val="center"/>
+          </w:tcPr>
+          <w:p>
+            <w:pPr>
+              <w:spacing w:after="0" w:line="259" w:lineRule="auto"/>
+              <w:ind w:left="2" w:firstLine="0"/>
+              <w:rPr>
+                <w:rFonts w:asciiTheme="minorHAnsi" w:hAnsiTheme="minorHAnsi" w:cstheme="minorHAnsi"/>
+                <w:color w:val="222222"/>
+                <w:shd w:val="clear" w:color="auto" w:fill="FFFFFF"/>
+                <w:lang w:bidi="fa-IR"/>
+              </w:rPr>
+            </w:pPr>
+          </w:p>
+        </w:tc>
+      </w:tr>
+      <w:tr>
+        <w:trPr>
+          <w:trHeight w:val="757"/>
+        </w:trPr>
+        <w:tc>
+          <w:tcPr>
+            <w:tcW w:w="2240" w:type="dxa"/>
+            <w:tcBorders>
+              <w:top w:val="single" w:sz="4" w:space="0" w:color="auto"/>
+              <w:left w:val="single" w:sz="4" w:space="0" w:color="auto"/>
+              <w:bottom w:val="single" w:sz="4" w:space="0" w:color="auto"/>
+              <w:right w:val="single" w:sz="4" w:space="0" w:color="auto"/>
+            </w:tcBorders>
+            <w:vAlign w:val="center"/>
+          </w:tcPr>
+          <w:p>
+            <w:pPr>
+              <w:spacing w:after="0" w:line="259" w:lineRule="auto"/>
+              <w:ind w:left="0" w:firstLine="0"/>
+              <w:rPr>
+                <w:rFonts w:asciiTheme="minorHAnsi" w:hAnsiTheme="minorHAnsi" w:cstheme="minorHAnsi"/>
+                <w:b/>
+              </w:rPr>
+            </w:pPr>
+            <w:r>
+              <w:rPr>
+                <w:rFonts w:asciiTheme="minorHAnsi" w:hAnsiTheme="minorHAnsi" w:cstheme="minorHAnsi"/>
+                <w:b/>
+              </w:rPr>
+              <w:lastRenderedPageBreak/>
+              <w:t>Calamity</w:t>
+            </w:r>
+          </w:p>
+        </w:tc>
+        <w:tc>
+          <w:tcPr>
+            <w:tcW w:w="3372" w:type="dxa"/>
+            <w:tcBorders>
+              <w:top w:val="single" w:sz="4" w:space="0" w:color="auto"/>
+              <w:left w:val="single" w:sz="4" w:space="0" w:color="auto"/>
+              <w:bottom w:val="single" w:sz="4" w:space="0" w:color="auto"/>
+              <w:right w:val="single" w:sz="4" w:space="0" w:color="auto"/>
+            </w:tcBorders>
+            <w:vAlign w:val="center"/>
+          </w:tcPr>
+          <w:p>
+            <w:pPr>
+              <w:spacing w:after="0" w:line="259" w:lineRule="auto"/>
+              <w:rPr>
+                <w:rFonts w:asciiTheme="minorHAnsi" w:hAnsiTheme="minorHAnsi" w:cstheme="minorHAnsi" w:hint="cs"/>
+                <w:color w:val="222222"/>
+                <w:shd w:val="clear" w:color="auto" w:fill="FFFFFF"/>
+                <w:rtl/>
+                <w:lang w:bidi="fa-IR"/>
+              </w:rPr>
+            </w:pPr>
+            <w:r>
+              <w:rPr>
+                <w:rFonts w:asciiTheme="minorHAnsi" w:hAnsiTheme="minorHAnsi" w:cstheme="minorHAnsi"/>
+                <w:color w:val="222222"/>
+                <w:shd w:val="clear" w:color="auto" w:fill="FFFFFF"/>
+                <w:lang w:bidi="fa-IR"/>
+              </w:rPr>
+              <w:t>A</w:t>
+            </w:r>
+            <w:r>
+              <w:rPr>
+                <w:rFonts w:asciiTheme="minorHAnsi" w:hAnsiTheme="minorHAnsi" w:cstheme="minorHAnsi"/>
+                <w:color w:val="222222"/>
+                <w:shd w:val="clear" w:color="auto" w:fill="FFFFFF"/>
+                <w:lang w:bidi="fa-IR"/>
+              </w:rPr>
+              <w:t>n event causing great and often sudden</w:t>
+            </w:r>
+            <w:r>
+              <w:rPr>
+                <w:rFonts w:asciiTheme="minorHAnsi" w:hAnsiTheme="minorHAnsi" w:cstheme="minorHAnsi"/>
+                <w:color w:val="222222"/>
+                <w:shd w:val="clear" w:color="auto" w:fill="FFFFFF"/>
+                <w:lang w:bidi="fa-IR"/>
+              </w:rPr>
+              <w:t xml:space="preserve"> damage or distress; a disaster; </w:t>
+            </w:r>
+            <w:r>
+              <w:rPr>
+                <w:rFonts w:asciiTheme="minorHAnsi" w:hAnsiTheme="minorHAnsi" w:cstheme="minorHAnsi" w:hint="cs"/>
+                <w:color w:val="222222"/>
+                <w:shd w:val="clear" w:color="auto" w:fill="FFFFFF"/>
+                <w:rtl/>
+                <w:lang w:bidi="fa-IR"/>
+              </w:rPr>
+              <w:t>فاجعه، فلاکت</w:t>
+            </w:r>
+          </w:p>
+        </w:tc>
+        <w:tc>
+          <w:tcPr>
+            <w:tcW w:w="5638" w:type="dxa"/>
+            <w:tcBorders>
+              <w:top w:val="single" w:sz="4" w:space="0" w:color="auto"/>
+              <w:left w:val="single" w:sz="4" w:space="0" w:color="auto"/>
+              <w:bottom w:val="single" w:sz="4" w:space="0" w:color="auto"/>
+              <w:right w:val="single" w:sz="4" w:space="0" w:color="auto"/>
+            </w:tcBorders>
+            <w:vAlign w:val="center"/>
+          </w:tcPr>
+          <w:p>
+            <w:pPr>
+              <w:spacing w:after="0" w:line="259" w:lineRule="auto"/>
+              <w:ind w:left="2" w:firstLine="0"/>
+              <w:rPr>
+                <w:rFonts w:asciiTheme="minorHAnsi" w:hAnsiTheme="minorHAnsi" w:cstheme="minorHAnsi"/>
+                <w:color w:val="222222"/>
+                <w:shd w:val="clear" w:color="auto" w:fill="FFFFFF"/>
+                <w:lang w:bidi="fa-IR"/>
+              </w:rPr>
+            </w:pPr>
+            <w:r>
+              <w:rPr>
+                <w:rFonts w:asciiTheme="minorHAnsi" w:hAnsiTheme="minorHAnsi" w:cstheme="minorHAnsi"/>
+                <w:color w:val="222222"/>
+                <w:shd w:val="clear" w:color="auto" w:fill="FFFFFF"/>
+                <w:lang w:bidi="fa-IR"/>
+              </w:rPr>
+              <w:t>Nasa received data from the Spirit rover yesterday for the first time in two days, ending fears that the Mars mission may have come to a </w:t>
+            </w:r>
+            <w:r>
+              <w:rPr>
+                <w:rFonts w:asciiTheme="minorHAnsi" w:hAnsiTheme="minorHAnsi" w:cstheme="minorHAnsi"/>
+                <w:b/>
+                <w:bCs/>
+                <w:color w:val="222222"/>
+                <w:shd w:val="clear" w:color="auto" w:fill="FFFFFF"/>
+                <w:lang w:bidi="fa-IR"/>
+              </w:rPr>
+              <w:t>calamitous</w:t>
+            </w:r>
+            <w:r>
+              <w:rPr>
+                <w:rFonts w:asciiTheme="minorHAnsi" w:hAnsiTheme="minorHAnsi" w:cstheme="minorHAnsi"/>
+                <w:color w:val="222222"/>
+                <w:shd w:val="clear" w:color="auto" w:fill="FFFFFF"/>
+                <w:lang w:bidi="fa-IR"/>
+              </w:rPr>
+              <w:t> </w:t>
+            </w:r>
+            <w:r>
+              <w:rPr>
+                <w:rFonts w:asciiTheme="minorHAnsi" w:hAnsiTheme="minorHAnsi" w:cstheme="minorHAnsi"/>
+                <w:color w:val="222222"/>
+                <w:shd w:val="clear" w:color="auto" w:fill="FFFFFF"/>
+                <w:lang w:bidi="fa-IR"/>
+              </w:rPr>
+              <w:t xml:space="preserve">(catastrophic) </w:t>
+            </w:r>
+            <w:r>
+              <w:rPr>
+                <w:rFonts w:asciiTheme="minorHAnsi" w:hAnsiTheme="minorHAnsi" w:cstheme="minorHAnsi"/>
+                <w:color w:val="222222"/>
+                <w:shd w:val="clear" w:color="auto" w:fill="FFFFFF"/>
+                <w:lang w:bidi="fa-IR"/>
+              </w:rPr>
+              <w:t>halt.</w:t>
+            </w:r>
+          </w:p>
+        </w:tc>
+      </w:tr>
+      <w:tr>
+        <w:trPr>
+          <w:trHeight w:val="757"/>
+        </w:trPr>
+        <w:tc>
+          <w:tcPr>
+            <w:tcW w:w="2240" w:type="dxa"/>
+            <w:tcBorders>
+              <w:top w:val="single" w:sz="4" w:space="0" w:color="auto"/>
+              <w:left w:val="single" w:sz="4" w:space="0" w:color="auto"/>
+              <w:bottom w:val="single" w:sz="4" w:space="0" w:color="auto"/>
+              <w:right w:val="single" w:sz="4" w:space="0" w:color="auto"/>
+            </w:tcBorders>
+            <w:vAlign w:val="center"/>
+          </w:tcPr>
+          <w:p>
+            <w:pPr>
+              <w:spacing w:after="0" w:line="259" w:lineRule="auto"/>
+              <w:ind w:left="0" w:firstLine="0"/>
+              <w:rPr>
+                <w:rFonts w:asciiTheme="minorHAnsi" w:hAnsiTheme="minorHAnsi" w:cstheme="minorHAnsi"/>
+                <w:b/>
+              </w:rPr>
+            </w:pPr>
+            <w:r>
+              <w:rPr>
+                <w:rFonts w:asciiTheme="minorHAnsi" w:hAnsiTheme="minorHAnsi" w:cstheme="minorHAnsi"/>
+                <w:b/>
+              </w:rPr>
+              <w:t>Prosecute</w:t>
+            </w:r>
+          </w:p>
+        </w:tc>
+        <w:tc>
+          <w:tcPr>
+            <w:tcW w:w="3372" w:type="dxa"/>
+            <w:tcBorders>
+              <w:top w:val="single" w:sz="4" w:space="0" w:color="auto"/>
+              <w:left w:val="single" w:sz="4" w:space="0" w:color="auto"/>
+              <w:bottom w:val="single" w:sz="4" w:space="0" w:color="auto"/>
+              <w:right w:val="single" w:sz="4" w:space="0" w:color="auto"/>
+            </w:tcBorders>
+            <w:vAlign w:val="center"/>
+          </w:tcPr>
+          <w:p>
+            <w:pPr>
+              <w:spacing w:after="0" w:line="259" w:lineRule="auto"/>
+              <w:rPr>
+                <w:rFonts w:asciiTheme="minorHAnsi" w:hAnsiTheme="minorHAnsi" w:cstheme="minorHAnsi" w:hint="cs"/>
+                <w:color w:val="222222"/>
+                <w:shd w:val="clear" w:color="auto" w:fill="FFFFFF"/>
+                <w:rtl/>
+                <w:lang w:bidi="fa-IR"/>
+              </w:rPr>
+            </w:pPr>
+            <w:r>
+              <w:rPr>
+                <w:rFonts w:asciiTheme="minorHAnsi" w:hAnsiTheme="minorHAnsi" w:cstheme="minorHAnsi"/>
+                <w:color w:val="222222"/>
+                <w:shd w:val="clear" w:color="auto" w:fill="FFFFFF"/>
+                <w:lang w:bidi="fa-IR"/>
+              </w:rPr>
+              <w:t>institute legal proceedings aga</w:t>
+            </w:r>
+            <w:r>
+              <w:rPr>
+                <w:rFonts w:asciiTheme="minorHAnsi" w:hAnsiTheme="minorHAnsi" w:cstheme="minorHAnsi"/>
+                <w:color w:val="222222"/>
+                <w:shd w:val="clear" w:color="auto" w:fill="FFFFFF"/>
+                <w:lang w:bidi="fa-IR"/>
+              </w:rPr>
+              <w:t xml:space="preserve">inst (a person or organization); </w:t>
+            </w:r>
+            <w:r>
+              <w:rPr>
+                <w:rFonts w:asciiTheme="minorHAnsi" w:hAnsiTheme="minorHAnsi" w:cstheme="minorHAnsi" w:hint="cs"/>
+                <w:color w:val="222222"/>
+                <w:shd w:val="clear" w:color="auto" w:fill="FFFFFF"/>
+                <w:rtl/>
+                <w:lang w:bidi="fa-IR"/>
+              </w:rPr>
+              <w:t>پیگرد قانونی، تعقیب قانونی کردن</w:t>
+            </w:r>
+          </w:p>
+        </w:tc>
+        <w:tc>
+          <w:tcPr>
+            <w:tcW w:w="5638" w:type="dxa"/>
+            <w:tcBorders>
+              <w:top w:val="single" w:sz="4" w:space="0" w:color="auto"/>
+              <w:left w:val="single" w:sz="4" w:space="0" w:color="auto"/>
+              <w:bottom w:val="single" w:sz="4" w:space="0" w:color="auto"/>
+              <w:right w:val="single" w:sz="4" w:space="0" w:color="auto"/>
+            </w:tcBorders>
+            <w:vAlign w:val="center"/>
+          </w:tcPr>
+          <w:p>
+            <w:pPr>
+              <w:spacing w:after="0" w:line="259" w:lineRule="auto"/>
+              <w:ind w:left="2" w:firstLine="0"/>
+              <w:rPr>
+                <w:rFonts w:asciiTheme="minorHAnsi" w:hAnsiTheme="minorHAnsi" w:cstheme="minorHAnsi"/>
+                <w:color w:val="222222"/>
+                <w:shd w:val="clear" w:color="auto" w:fill="FFFFFF"/>
+                <w:lang w:bidi="fa-IR"/>
+              </w:rPr>
+            </w:pPr>
+            <w:r>
+              <w:rPr>
+                <w:rFonts w:asciiTheme="minorHAnsi" w:hAnsiTheme="minorHAnsi" w:cstheme="minorHAnsi"/>
+                <w:color w:val="222222"/>
+                <w:shd w:val="clear" w:color="auto" w:fill="FFFFFF"/>
+                <w:lang w:bidi="fa-IR"/>
+              </w:rPr>
+              <w:t>We will investigate crime and narrow the justice gap so more offenders are successfully </w:t>
+            </w:r>
+            <w:r>
+              <w:rPr>
+                <w:rFonts w:asciiTheme="minorHAnsi" w:hAnsiTheme="minorHAnsi" w:cstheme="minorHAnsi"/>
+                <w:b/>
+                <w:bCs/>
+                <w:color w:val="222222"/>
+                <w:shd w:val="clear" w:color="auto" w:fill="FFFFFF"/>
+                <w:lang w:bidi="fa-IR"/>
+              </w:rPr>
+              <w:t>prosecuted</w:t>
+            </w:r>
+          </w:p>
+        </w:tc>
+      </w:tr>
+      <w:tr>
+        <w:trPr>
+          <w:trHeight w:val="757"/>
+        </w:trPr>
+        <w:tc>
+          <w:tcPr>
+            <w:tcW w:w="2240" w:type="dxa"/>
+            <w:tcBorders>
+              <w:top w:val="single" w:sz="4" w:space="0" w:color="auto"/>
+              <w:left w:val="single" w:sz="4" w:space="0" w:color="auto"/>
+              <w:bottom w:val="single" w:sz="4" w:space="0" w:color="auto"/>
+              <w:right w:val="single" w:sz="4" w:space="0" w:color="auto"/>
+            </w:tcBorders>
+            <w:vAlign w:val="center"/>
+          </w:tcPr>
+          <w:p>
+            <w:pPr>
+              <w:spacing w:after="0" w:line="259" w:lineRule="auto"/>
+              <w:ind w:left="0" w:firstLine="0"/>
+              <w:rPr>
+                <w:rFonts w:asciiTheme="minorHAnsi" w:hAnsiTheme="minorHAnsi" w:cstheme="minorHAnsi"/>
+                <w:b/>
+              </w:rPr>
+            </w:pPr>
+            <w:r>
+              <w:rPr>
+                <w:rFonts w:asciiTheme="minorHAnsi" w:hAnsiTheme="minorHAnsi" w:cstheme="minorHAnsi"/>
+                <w:b/>
+              </w:rPr>
+              <w:t>Quench (v.)</w:t>
+            </w:r>
+          </w:p>
+        </w:tc>
+        <w:tc>
+          <w:tcPr>
+            <w:tcW w:w="3372" w:type="dxa"/>
+            <w:tcBorders>
+              <w:top w:val="single" w:sz="4" w:space="0" w:color="auto"/>
+              <w:left w:val="single" w:sz="4" w:space="0" w:color="auto"/>
+              <w:bottom w:val="single" w:sz="4" w:space="0" w:color="auto"/>
+              <w:right w:val="single" w:sz="4" w:space="0" w:color="auto"/>
+            </w:tcBorders>
+            <w:vAlign w:val="center"/>
+          </w:tcPr>
+          <w:p>
+            <w:pPr>
+              <w:spacing w:after="0" w:line="259" w:lineRule="auto"/>
+              <w:rPr>
+                <w:rFonts w:asciiTheme="minorHAnsi" w:hAnsiTheme="minorHAnsi" w:cstheme="minorHAnsi" w:hint="cs"/>
+                <w:color w:val="222222"/>
+                <w:shd w:val="clear" w:color="auto" w:fill="FFFFFF"/>
+                <w:rtl/>
+                <w:lang w:bidi="fa-IR"/>
+              </w:rPr>
+            </w:pPr>
+            <w:r>
+              <w:rPr>
+                <w:rFonts w:asciiTheme="minorHAnsi" w:hAnsiTheme="minorHAnsi" w:cstheme="minorHAnsi"/>
+                <w:color w:val="222222"/>
+                <w:shd w:val="clear" w:color="auto" w:fill="FFFFFF"/>
+                <w:lang w:bidi="fa-IR"/>
+              </w:rPr>
+              <w:t>S</w:t>
+            </w:r>
+            <w:r>
+              <w:rPr>
+                <w:rFonts w:asciiTheme="minorHAnsi" w:hAnsiTheme="minorHAnsi" w:cstheme="minorHAnsi"/>
+                <w:color w:val="222222"/>
+                <w:shd w:val="clear" w:color="auto" w:fill="FFFFFF"/>
+                <w:lang w:bidi="fa-IR"/>
+              </w:rPr>
+              <w:t>at</w:t>
+            </w:r>
+            <w:r>
+              <w:rPr>
+                <w:rFonts w:asciiTheme="minorHAnsi" w:hAnsiTheme="minorHAnsi" w:cstheme="minorHAnsi"/>
+                <w:color w:val="222222"/>
+                <w:shd w:val="clear" w:color="auto" w:fill="FFFFFF"/>
+                <w:lang w:bidi="fa-IR"/>
+              </w:rPr>
+              <w:t xml:space="preserve">isfy (one's thirst) by drinking; extinguish (a fire); </w:t>
+            </w:r>
+            <w:r>
+              <w:rPr>
+                <w:rFonts w:asciiTheme="minorHAnsi" w:hAnsiTheme="minorHAnsi" w:cstheme="minorHAnsi" w:hint="cs"/>
+                <w:color w:val="222222"/>
+                <w:shd w:val="clear" w:color="auto" w:fill="FFFFFF"/>
+                <w:rtl/>
+                <w:lang w:bidi="fa-IR"/>
+              </w:rPr>
+              <w:t>اطفا، فرونشاندن</w:t>
+            </w:r>
+          </w:p>
+        </w:tc>
+        <w:tc>
+          <w:tcPr>
+            <w:tcW w:w="5638" w:type="dxa"/>
+            <w:tcBorders>
+              <w:top w:val="single" w:sz="4" w:space="0" w:color="auto"/>
+              <w:left w:val="single" w:sz="4" w:space="0" w:color="auto"/>
+              <w:bottom w:val="single" w:sz="4" w:space="0" w:color="auto"/>
+              <w:right w:val="single" w:sz="4" w:space="0" w:color="auto"/>
+            </w:tcBorders>
+            <w:vAlign w:val="center"/>
+          </w:tcPr>
+          <w:p>
+            <w:pPr>
+              <w:spacing w:after="0" w:line="259" w:lineRule="auto"/>
+              <w:ind w:left="2" w:firstLine="0"/>
+              <w:rPr>
+                <w:rFonts w:asciiTheme="minorHAnsi" w:hAnsiTheme="minorHAnsi" w:cstheme="minorHAnsi"/>
+                <w:color w:val="222222"/>
+                <w:shd w:val="clear" w:color="auto" w:fill="FFFFFF"/>
+                <w:lang w:bidi="fa-IR"/>
+              </w:rPr>
+            </w:pPr>
+            <w:r>
+              <w:rPr>
+                <w:rFonts w:asciiTheme="minorHAnsi" w:hAnsiTheme="minorHAnsi" w:cstheme="minorHAnsi"/>
+                <w:color w:val="222222"/>
+                <w:shd w:val="clear" w:color="auto" w:fill="FFFFFF"/>
+                <w:lang w:bidi="fa-IR"/>
+              </w:rPr>
+              <w:t>And as she engrained scientific research upon so many students, she was able to continually </w:t>
+            </w:r>
+            <w:r>
+              <w:rPr>
+                <w:rFonts w:asciiTheme="minorHAnsi" w:hAnsiTheme="minorHAnsi" w:cstheme="minorHAnsi"/>
+                <w:b/>
+                <w:bCs/>
+                <w:color w:val="222222"/>
+                <w:shd w:val="clear" w:color="auto" w:fill="FFFFFF"/>
+                <w:lang w:bidi="fa-IR"/>
+              </w:rPr>
+              <w:t>quench</w:t>
+            </w:r>
+            <w:r>
+              <w:rPr>
+                <w:rFonts w:asciiTheme="minorHAnsi" w:hAnsiTheme="minorHAnsi" w:cstheme="minorHAnsi"/>
+                <w:color w:val="222222"/>
+                <w:shd w:val="clear" w:color="auto" w:fill="FFFFFF"/>
+                <w:lang w:bidi="fa-IR"/>
+              </w:rPr>
+              <w:t> her lifelong curiosity in scientific research through her program.</w:t>
+            </w:r>
+          </w:p>
+        </w:tc>
+      </w:tr>
+      <w:tr>
+        <w:trPr>
+          <w:trHeight w:val="757"/>
+        </w:trPr>
+        <w:tc>
+          <w:tcPr>
+            <w:tcW w:w="2240" w:type="dxa"/>
+            <w:tcBorders>
+              <w:top w:val="single" w:sz="4" w:space="0" w:color="auto"/>
+              <w:left w:val="single" w:sz="4" w:space="0" w:color="auto"/>
+              <w:bottom w:val="single" w:sz="4" w:space="0" w:color="auto"/>
+              <w:right w:val="single" w:sz="4" w:space="0" w:color="auto"/>
+            </w:tcBorders>
+            <w:vAlign w:val="center"/>
+          </w:tcPr>
+          <w:p>
+            <w:pPr>
+              <w:spacing w:after="0" w:line="259" w:lineRule="auto"/>
+              <w:ind w:left="0" w:firstLine="0"/>
+              <w:rPr>
+                <w:rFonts w:asciiTheme="minorHAnsi" w:hAnsiTheme="minorHAnsi" w:cstheme="minorHAnsi"/>
+                <w:b/>
+              </w:rPr>
+            </w:pPr>
+            <w:r>
+              <w:rPr>
+                <w:rFonts w:asciiTheme="minorHAnsi" w:hAnsiTheme="minorHAnsi" w:cstheme="minorHAnsi"/>
+                <w:b/>
+              </w:rPr>
+              <w:t>Utter (v.)</w:t>
+            </w:r>
+          </w:p>
+        </w:tc>
+        <w:tc>
+          <w:tcPr>
+            <w:tcW w:w="3372" w:type="dxa"/>
+            <w:tcBorders>
+              <w:top w:val="single" w:sz="4" w:space="0" w:color="auto"/>
+              <w:left w:val="single" w:sz="4" w:space="0" w:color="auto"/>
+              <w:bottom w:val="single" w:sz="4" w:space="0" w:color="auto"/>
+              <w:right w:val="single" w:sz="4" w:space="0" w:color="auto"/>
+            </w:tcBorders>
+            <w:vAlign w:val="center"/>
+          </w:tcPr>
+          <w:p>
+            <w:pPr>
+              <w:spacing w:after="0" w:line="259" w:lineRule="auto"/>
+              <w:rPr>
+                <w:rFonts w:asciiTheme="minorHAnsi" w:hAnsiTheme="minorHAnsi" w:cstheme="minorHAnsi" w:hint="cs"/>
+                <w:color w:val="222222"/>
+                <w:shd w:val="clear" w:color="auto" w:fill="FFFFFF"/>
+                <w:rtl/>
+                <w:lang w:bidi="fa-IR"/>
+              </w:rPr>
+            </w:pPr>
+            <w:r>
+              <w:rPr>
+                <w:rFonts w:asciiTheme="minorHAnsi" w:hAnsiTheme="minorHAnsi" w:cstheme="minorHAnsi"/>
+                <w:color w:val="222222"/>
+                <w:shd w:val="clear" w:color="auto" w:fill="FFFFFF"/>
+                <w:lang w:bidi="fa-IR"/>
+              </w:rPr>
+              <w:t xml:space="preserve">Make (a sound) with one's voice; </w:t>
+            </w:r>
+            <w:r>
+              <w:rPr>
+                <w:rFonts w:asciiTheme="minorHAnsi" w:hAnsiTheme="minorHAnsi" w:cstheme="minorHAnsi" w:hint="cs"/>
+                <w:color w:val="222222"/>
+                <w:shd w:val="clear" w:color="auto" w:fill="FFFFFF"/>
+                <w:rtl/>
+                <w:lang w:bidi="fa-IR"/>
+              </w:rPr>
+              <w:t>به زبان آوردن، ادا کردن</w:t>
+            </w:r>
+          </w:p>
+        </w:tc>
+        <w:tc>
+          <w:tcPr>
+            <w:tcW w:w="5638" w:type="dxa"/>
+            <w:tcBorders>
+              <w:top w:val="single" w:sz="4" w:space="0" w:color="auto"/>
+              <w:left w:val="single" w:sz="4" w:space="0" w:color="auto"/>
+              <w:bottom w:val="single" w:sz="4" w:space="0" w:color="auto"/>
+              <w:right w:val="single" w:sz="4" w:space="0" w:color="auto"/>
+            </w:tcBorders>
+            <w:vAlign w:val="center"/>
+          </w:tcPr>
+          <w:p>
+            <w:pPr>
+              <w:spacing w:after="0" w:line="259" w:lineRule="auto"/>
+              <w:ind w:left="2" w:firstLine="0"/>
+              <w:rPr>
+                <w:rFonts w:asciiTheme="minorHAnsi" w:hAnsiTheme="minorHAnsi" w:cstheme="minorHAnsi"/>
+                <w:color w:val="222222"/>
+                <w:shd w:val="clear" w:color="auto" w:fill="FFFFFF"/>
+                <w:lang w:bidi="fa-IR"/>
+              </w:rPr>
+            </w:pPr>
+            <w:r>
+              <w:rPr>
+                <w:rFonts w:asciiTheme="minorHAnsi" w:hAnsiTheme="minorHAnsi" w:cstheme="minorHAnsi"/>
+                <w:color w:val="222222"/>
+                <w:shd w:val="clear" w:color="auto" w:fill="FFFFFF"/>
+                <w:lang w:bidi="fa-IR"/>
+              </w:rPr>
+              <w:t>Stepping back, he opened his mouth to speak but could not </w:t>
+            </w:r>
+            <w:r>
+              <w:rPr>
+                <w:rFonts w:asciiTheme="minorHAnsi" w:hAnsiTheme="minorHAnsi" w:cstheme="minorHAnsi"/>
+                <w:b/>
+                <w:bCs/>
+                <w:color w:val="222222"/>
+                <w:shd w:val="clear" w:color="auto" w:fill="FFFFFF"/>
+                <w:lang w:bidi="fa-IR"/>
+              </w:rPr>
+              <w:t>utter</w:t>
+            </w:r>
+            <w:r>
+              <w:rPr>
+                <w:rFonts w:asciiTheme="minorHAnsi" w:hAnsiTheme="minorHAnsi" w:cstheme="minorHAnsi"/>
+                <w:b/>
+                <w:bCs/>
+                <w:color w:val="222222"/>
+                <w:shd w:val="clear" w:color="auto" w:fill="FFFFFF"/>
+                <w:lang w:bidi="fa-IR"/>
+              </w:rPr>
+              <w:t xml:space="preserve"> </w:t>
+            </w:r>
+            <w:r>
+              <w:rPr>
+                <w:rFonts w:asciiTheme="minorHAnsi" w:hAnsiTheme="minorHAnsi" w:cstheme="minorHAnsi"/>
+                <w:color w:val="222222"/>
+                <w:shd w:val="clear" w:color="auto" w:fill="FFFFFF"/>
+                <w:lang w:bidi="fa-IR"/>
+              </w:rPr>
+              <w:t>a sound.</w:t>
+            </w:r>
+          </w:p>
+        </w:tc>
+      </w:tr>
+      <w:tr>
+        <w:trPr>
+          <w:trHeight w:val="757"/>
+        </w:trPr>
+        <w:tc>
+          <w:tcPr>
+            <w:tcW w:w="2240" w:type="dxa"/>
+            <w:tcBorders>
+              <w:top w:val="single" w:sz="4" w:space="0" w:color="auto"/>
+              <w:left w:val="single" w:sz="4" w:space="0" w:color="auto"/>
+              <w:bottom w:val="single" w:sz="4" w:space="0" w:color="auto"/>
+              <w:right w:val="single" w:sz="4" w:space="0" w:color="auto"/>
+            </w:tcBorders>
+            <w:vAlign w:val="center"/>
+          </w:tcPr>
+          <w:p>
+            <w:pPr>
+              <w:spacing w:after="0" w:line="259" w:lineRule="auto"/>
+              <w:ind w:left="0" w:firstLine="0"/>
+              <w:rPr>
+                <w:rFonts w:asciiTheme="minorHAnsi" w:hAnsiTheme="minorHAnsi" w:cstheme="minorHAnsi"/>
+                <w:b/>
+              </w:rPr>
+            </w:pPr>
+            <w:r>
+              <w:rPr>
+                <w:rFonts w:asciiTheme="minorHAnsi" w:hAnsiTheme="minorHAnsi" w:cstheme="minorHAnsi"/>
+                <w:b/>
+              </w:rPr>
+              <w:t>Pacify</w:t>
+            </w:r>
+          </w:p>
+        </w:tc>
+        <w:tc>
+          <w:tcPr>
+            <w:tcW w:w="3372" w:type="dxa"/>
+            <w:tcBorders>
+              <w:top w:val="single" w:sz="4" w:space="0" w:color="auto"/>
+              <w:left w:val="single" w:sz="4" w:space="0" w:color="auto"/>
+              <w:bottom w:val="single" w:sz="4" w:space="0" w:color="auto"/>
+              <w:right w:val="single" w:sz="4" w:space="0" w:color="auto"/>
+            </w:tcBorders>
+            <w:vAlign w:val="center"/>
+          </w:tcPr>
+          <w:p>
+            <w:pPr>
+              <w:spacing w:after="0" w:line="259" w:lineRule="auto"/>
+              <w:rPr>
+                <w:rFonts w:asciiTheme="minorHAnsi" w:hAnsiTheme="minorHAnsi" w:cstheme="minorHAnsi"/>
+                <w:color w:val="222222"/>
+                <w:shd w:val="clear" w:color="auto" w:fill="FFFFFF"/>
+                <w:lang w:bidi="fa-IR"/>
+              </w:rPr>
+            </w:pPr>
+            <w:r>
+              <w:rPr>
+                <w:rFonts w:asciiTheme="minorHAnsi" w:hAnsiTheme="minorHAnsi" w:cstheme="minorHAnsi"/>
+                <w:color w:val="222222"/>
+                <w:shd w:val="clear" w:color="auto" w:fill="FFFFFF"/>
+                <w:lang w:bidi="fa-IR"/>
+              </w:rPr>
+              <w:t>Q</w:t>
+            </w:r>
+            <w:r>
+              <w:rPr>
+                <w:rFonts w:asciiTheme="minorHAnsi" w:hAnsiTheme="minorHAnsi" w:cstheme="minorHAnsi"/>
+                <w:color w:val="222222"/>
+                <w:shd w:val="clear" w:color="auto" w:fill="FFFFFF"/>
+                <w:lang w:bidi="fa-IR"/>
+              </w:rPr>
+              <w:t>uell</w:t>
+            </w:r>
+            <w:r>
+              <w:rPr>
+                <w:rFonts w:asciiTheme="minorHAnsi" w:hAnsiTheme="minorHAnsi" w:cstheme="minorHAnsi"/>
+                <w:color w:val="222222"/>
+                <w:shd w:val="clear" w:color="auto" w:fill="FFFFFF"/>
+                <w:lang w:bidi="fa-IR"/>
+              </w:rPr>
+              <w:t xml:space="preserve"> (</w:t>
+            </w:r>
+            <w:r>
+              <w:rPr>
+                <w:rFonts w:asciiTheme="minorHAnsi" w:hAnsiTheme="minorHAnsi" w:cstheme="minorHAnsi" w:hint="cs"/>
+                <w:color w:val="222222"/>
+                <w:shd w:val="clear" w:color="auto" w:fill="FFFFFF"/>
+                <w:rtl/>
+                <w:lang w:bidi="fa-IR"/>
+              </w:rPr>
+              <w:t>فرونشاندن، تسکین دادن</w:t>
+            </w:r>
+            <w:r>
+              <w:rPr>
+                <w:rFonts w:asciiTheme="minorHAnsi" w:hAnsiTheme="minorHAnsi" w:cstheme="minorHAnsi"/>
+                <w:color w:val="222222"/>
+                <w:shd w:val="clear" w:color="auto" w:fill="FFFFFF"/>
+                <w:lang w:bidi="fa-IR"/>
+              </w:rPr>
+              <w:t>)</w:t>
+            </w:r>
+            <w:r>
+              <w:rPr>
+                <w:rFonts w:asciiTheme="minorHAnsi" w:hAnsiTheme="minorHAnsi" w:cstheme="minorHAnsi"/>
+                <w:color w:val="222222"/>
+                <w:shd w:val="clear" w:color="auto" w:fill="FFFFFF"/>
+                <w:lang w:bidi="fa-IR"/>
+              </w:rPr>
+              <w:t xml:space="preserve"> the ang</w:t>
+            </w:r>
+            <w:r>
+              <w:rPr>
+                <w:rFonts w:asciiTheme="minorHAnsi" w:hAnsiTheme="minorHAnsi" w:cstheme="minorHAnsi"/>
+                <w:color w:val="222222"/>
+                <w:shd w:val="clear" w:color="auto" w:fill="FFFFFF"/>
+                <w:lang w:bidi="fa-IR"/>
+              </w:rPr>
+              <w:t>er, agitation, or excitement of; make calm, bring peace to</w:t>
+            </w:r>
+          </w:p>
+        </w:tc>
+        <w:tc>
+          <w:tcPr>
+            <w:tcW w:w="5638" w:type="dxa"/>
+            <w:tcBorders>
+              <w:top w:val="single" w:sz="4" w:space="0" w:color="auto"/>
+              <w:left w:val="single" w:sz="4" w:space="0" w:color="auto"/>
+              <w:bottom w:val="single" w:sz="4" w:space="0" w:color="auto"/>
+              <w:right w:val="single" w:sz="4" w:space="0" w:color="auto"/>
+            </w:tcBorders>
+            <w:vAlign w:val="center"/>
+          </w:tcPr>
+          <w:p>
+            <w:pPr>
+              <w:spacing w:after="0" w:line="259" w:lineRule="auto"/>
+              <w:ind w:left="2" w:firstLine="0"/>
+              <w:rPr>
+                <w:rFonts w:asciiTheme="minorHAnsi" w:hAnsiTheme="minorHAnsi" w:cstheme="minorHAnsi"/>
+                <w:color w:val="222222"/>
+                <w:shd w:val="clear" w:color="auto" w:fill="FFFFFF"/>
+                <w:lang w:bidi="fa-IR"/>
+              </w:rPr>
+            </w:pPr>
+            <w:r>
+              <w:rPr>
+                <w:rFonts w:asciiTheme="minorHAnsi" w:hAnsiTheme="minorHAnsi" w:cstheme="minorHAnsi"/>
+                <w:color w:val="222222"/>
+                <w:shd w:val="clear" w:color="auto" w:fill="FFFFFF"/>
+                <w:lang w:bidi="fa-IR"/>
+              </w:rPr>
+              <w:t>A plumber was stabbed in the chest and died within minutes when he tried to </w:t>
+            </w:r>
+            <w:r>
+              <w:rPr>
+                <w:rFonts w:asciiTheme="minorHAnsi" w:hAnsiTheme="minorHAnsi" w:cstheme="minorHAnsi"/>
+                <w:b/>
+                <w:bCs/>
+                <w:color w:val="222222"/>
+                <w:shd w:val="clear" w:color="auto" w:fill="FFFFFF"/>
+                <w:lang w:bidi="fa-IR"/>
+              </w:rPr>
+              <w:t>pacify</w:t>
+            </w:r>
+            <w:r>
+              <w:rPr>
+                <w:rFonts w:asciiTheme="minorHAnsi" w:hAnsiTheme="minorHAnsi" w:cstheme="minorHAnsi"/>
+                <w:color w:val="222222"/>
+                <w:shd w:val="clear" w:color="auto" w:fill="FFFFFF"/>
+                <w:lang w:bidi="fa-IR"/>
+              </w:rPr>
+              <w:t> an angry man armed with a knife outside a public house, a jury was told.</w:t>
+            </w:r>
+          </w:p>
+        </w:tc>
+      </w:tr>
+      <w:tr>
+        <w:trPr>
+          <w:trHeight w:val="757"/>
+        </w:trPr>
+        <w:tc>
+          <w:tcPr>
+            <w:tcW w:w="2240" w:type="dxa"/>
+            <w:tcBorders>
+              <w:top w:val="single" w:sz="4" w:space="0" w:color="auto"/>
+              <w:left w:val="single" w:sz="4" w:space="0" w:color="auto"/>
+              <w:bottom w:val="single" w:sz="4" w:space="0" w:color="auto"/>
+              <w:right w:val="single" w:sz="4" w:space="0" w:color="auto"/>
+            </w:tcBorders>
+            <w:vAlign w:val="center"/>
+          </w:tcPr>
+          <w:p>
+            <w:pPr>
+              <w:spacing w:after="0" w:line="259" w:lineRule="auto"/>
+              <w:ind w:left="0" w:firstLine="0"/>
+              <w:rPr>
+                <w:rFonts w:asciiTheme="minorHAnsi" w:hAnsiTheme="minorHAnsi" w:cstheme="minorHAnsi"/>
+                <w:b/>
+              </w:rPr>
+            </w:pPr>
+            <w:r>
+              <w:rPr>
+                <w:rFonts w:asciiTheme="minorHAnsi" w:hAnsiTheme="minorHAnsi" w:cstheme="minorHAnsi"/>
+                <w:b/>
+              </w:rPr>
+              <w:t>Beckon</w:t>
+            </w:r>
+          </w:p>
+        </w:tc>
+        <w:tc>
+          <w:tcPr>
+            <w:tcW w:w="3372" w:type="dxa"/>
+            <w:tcBorders>
+              <w:top w:val="single" w:sz="4" w:space="0" w:color="auto"/>
+              <w:left w:val="single" w:sz="4" w:space="0" w:color="auto"/>
+              <w:bottom w:val="single" w:sz="4" w:space="0" w:color="auto"/>
+              <w:right w:val="single" w:sz="4" w:space="0" w:color="auto"/>
+            </w:tcBorders>
+            <w:vAlign w:val="center"/>
+          </w:tcPr>
+          <w:p>
+            <w:pPr>
+              <w:spacing w:after="0" w:line="259" w:lineRule="auto"/>
+              <w:rPr>
+                <w:rFonts w:asciiTheme="minorHAnsi" w:hAnsiTheme="minorHAnsi" w:cstheme="minorHAnsi"/>
+                <w:color w:val="222222"/>
+                <w:shd w:val="clear" w:color="auto" w:fill="FFFFFF"/>
+                <w:lang w:bidi="fa-IR"/>
+              </w:rPr>
+            </w:pPr>
+            <w:r>
+              <w:rPr>
+                <w:rFonts w:asciiTheme="minorHAnsi" w:hAnsiTheme="minorHAnsi" w:cstheme="minorHAnsi"/>
+                <w:color w:val="222222"/>
+                <w:shd w:val="clear" w:color="auto" w:fill="FFFFFF"/>
+                <w:lang w:bidi="fa-IR"/>
+              </w:rPr>
+              <w:t>M</w:t>
+            </w:r>
+            <w:r>
+              <w:rPr>
+                <w:rFonts w:asciiTheme="minorHAnsi" w:hAnsiTheme="minorHAnsi" w:cstheme="minorHAnsi"/>
+                <w:color w:val="222222"/>
+                <w:shd w:val="clear" w:color="auto" w:fill="FFFFFF"/>
+                <w:lang w:bidi="fa-IR"/>
+              </w:rPr>
+              <w:t>ake a gesture with the hand, arm, or head to encourage someone to come nearer or follow.</w:t>
+            </w:r>
+          </w:p>
+        </w:tc>
+        <w:tc>
+          <w:tcPr>
+            <w:tcW w:w="5638" w:type="dxa"/>
+            <w:tcBorders>
+              <w:top w:val="single" w:sz="4" w:space="0" w:color="auto"/>
+              <w:left w:val="single" w:sz="4" w:space="0" w:color="auto"/>
+              <w:bottom w:val="single" w:sz="4" w:space="0" w:color="auto"/>
+              <w:right w:val="single" w:sz="4" w:space="0" w:color="auto"/>
+            </w:tcBorders>
+            <w:vAlign w:val="center"/>
+          </w:tcPr>
+          <w:p>
+            <w:pPr>
+              <w:spacing w:after="0" w:line="259" w:lineRule="auto"/>
+              <w:ind w:left="2" w:firstLine="0"/>
+              <w:rPr>
+                <w:rFonts w:asciiTheme="minorHAnsi" w:hAnsiTheme="minorHAnsi" w:cstheme="minorHAnsi"/>
+                <w:color w:val="222222"/>
+                <w:shd w:val="clear" w:color="auto" w:fill="FFFFFF"/>
+                <w:lang w:bidi="fa-IR"/>
+              </w:rPr>
+            </w:pPr>
+            <w:r>
+              <w:rPr>
+                <w:rFonts w:asciiTheme="minorHAnsi" w:hAnsiTheme="minorHAnsi" w:cstheme="minorHAnsi"/>
+                <w:color w:val="222222"/>
+                <w:shd w:val="clear" w:color="auto" w:fill="FFFFFF"/>
+                <w:lang w:bidi="fa-IR"/>
+              </w:rPr>
+              <w:t xml:space="preserve">She </w:t>
+            </w:r>
+            <w:r>
+              <w:rPr>
+                <w:rFonts w:asciiTheme="minorHAnsi" w:hAnsiTheme="minorHAnsi" w:cstheme="minorHAnsi"/>
+                <w:color w:val="222222"/>
+                <w:shd w:val="clear" w:color="auto" w:fill="FFFFFF"/>
+                <w:lang w:bidi="fa-IR"/>
+              </w:rPr>
+              <w:t>opened a window silently and </w:t>
+            </w:r>
+            <w:r>
+              <w:rPr>
+                <w:rFonts w:asciiTheme="minorHAnsi" w:hAnsiTheme="minorHAnsi" w:cstheme="minorHAnsi"/>
+                <w:b/>
+                <w:bCs/>
+                <w:color w:val="222222"/>
+                <w:shd w:val="clear" w:color="auto" w:fill="FFFFFF"/>
+                <w:lang w:bidi="fa-IR"/>
+              </w:rPr>
+              <w:t>beckoned</w:t>
+            </w:r>
+            <w:r>
+              <w:rPr>
+                <w:rFonts w:asciiTheme="minorHAnsi" w:hAnsiTheme="minorHAnsi" w:cstheme="minorHAnsi"/>
+                <w:color w:val="222222"/>
+                <w:shd w:val="clear" w:color="auto" w:fill="FFFFFF"/>
+                <w:lang w:bidi="fa-IR"/>
+              </w:rPr>
+              <w:t> to the young man to climb through the opening.</w:t>
+            </w:r>
+            <w:r>
+              <w:rPr>
+                <w:rFonts w:asciiTheme="minorHAnsi" w:hAnsiTheme="minorHAnsi" w:cstheme="minorHAnsi"/>
+                <w:color w:val="222222"/>
+                <w:shd w:val="clear" w:color="auto" w:fill="FFFFFF"/>
+                <w:lang w:bidi="fa-IR"/>
+              </w:rPr>
+              <w:t xml:space="preserve"> </w:t>
+            </w:r>
+            <w:r>
+              <w:rPr>
+                <w:rFonts w:asciiTheme="minorHAnsi" w:hAnsiTheme="minorHAnsi" w:cstheme="minorHAnsi"/>
+                <w:color w:val="222222"/>
+                <w:shd w:val="clear" w:color="auto" w:fill="FFFFFF"/>
+                <w:lang w:bidi="fa-IR"/>
+              </w:rPr>
+              <w:t>‘I hope you will excuse me,’ he said, and </w:t>
+            </w:r>
+            <w:r>
+              <w:rPr>
+                <w:rFonts w:asciiTheme="minorHAnsi" w:hAnsiTheme="minorHAnsi" w:cstheme="minorHAnsi"/>
+                <w:b/>
+                <w:bCs/>
+                <w:color w:val="222222"/>
+                <w:shd w:val="clear" w:color="auto" w:fill="FFFFFF"/>
+                <w:lang w:bidi="fa-IR"/>
+              </w:rPr>
+              <w:t>beckoned</w:t>
+            </w:r>
+            <w:r>
+              <w:rPr>
+                <w:rFonts w:asciiTheme="minorHAnsi" w:hAnsiTheme="minorHAnsi" w:cstheme="minorHAnsi"/>
+                <w:color w:val="222222"/>
+                <w:shd w:val="clear" w:color="auto" w:fill="FFFFFF"/>
+                <w:lang w:bidi="fa-IR"/>
+              </w:rPr>
+              <w:t> to the soldier to follow him.</w:t>
+            </w:r>
+          </w:p>
+        </w:tc>
+      </w:tr>
+      <w:tr>
+        <w:trPr>
+          <w:trHeight w:val="757"/>
+        </w:trPr>
+        <w:tc>
+          <w:tcPr>
+            <w:tcW w:w="2240" w:type="dxa"/>
+            <w:tcBorders>
+              <w:top w:val="single" w:sz="4" w:space="0" w:color="auto"/>
+              <w:left w:val="single" w:sz="4" w:space="0" w:color="auto"/>
+              <w:bottom w:val="single" w:sz="4" w:space="0" w:color="auto"/>
+              <w:right w:val="single" w:sz="4" w:space="0" w:color="auto"/>
+            </w:tcBorders>
+            <w:vAlign w:val="center"/>
+          </w:tcPr>
+          <w:p>
+            <w:pPr>
+              <w:spacing w:after="0" w:line="259" w:lineRule="auto"/>
+              <w:ind w:left="0" w:firstLine="0"/>
+              <w:rPr>
+                <w:rFonts w:asciiTheme="minorHAnsi" w:hAnsiTheme="minorHAnsi" w:cstheme="minorHAnsi"/>
+                <w:b/>
+              </w:rPr>
+            </w:pPr>
+            <w:r>
+              <w:rPr>
+                <w:rFonts w:asciiTheme="minorHAnsi" w:hAnsiTheme="minorHAnsi" w:cstheme="minorHAnsi"/>
+                <w:b/>
+              </w:rPr>
+              <w:t>Feeble (adj.)</w:t>
+            </w:r>
+          </w:p>
+        </w:tc>
+        <w:tc>
+          <w:tcPr>
+            <w:tcW w:w="3372" w:type="dxa"/>
+            <w:tcBorders>
+              <w:top w:val="single" w:sz="4" w:space="0" w:color="auto"/>
+              <w:left w:val="single" w:sz="4" w:space="0" w:color="auto"/>
+              <w:bottom w:val="single" w:sz="4" w:space="0" w:color="auto"/>
+              <w:right w:val="single" w:sz="4" w:space="0" w:color="auto"/>
+            </w:tcBorders>
+            <w:vAlign w:val="center"/>
+          </w:tcPr>
+          <w:p>
+            <w:pPr>
+              <w:spacing w:after="0" w:line="259" w:lineRule="auto"/>
+              <w:rPr>
+                <w:rFonts w:asciiTheme="minorHAnsi" w:hAnsiTheme="minorHAnsi" w:cstheme="minorHAnsi" w:hint="cs"/>
+                <w:color w:val="222222"/>
+                <w:shd w:val="clear" w:color="auto" w:fill="FFFFFF"/>
+                <w:rtl/>
+                <w:lang w:bidi="fa-IR"/>
+              </w:rPr>
+            </w:pPr>
+            <w:r>
+              <w:rPr>
+                <w:rFonts w:asciiTheme="minorHAnsi" w:hAnsiTheme="minorHAnsi" w:cstheme="minorHAnsi"/>
+                <w:color w:val="222222"/>
+                <w:shd w:val="clear" w:color="auto" w:fill="FFFFFF"/>
+                <w:lang w:bidi="fa-IR"/>
+              </w:rPr>
+              <w:t>L</w:t>
+            </w:r>
+            <w:r>
+              <w:rPr>
+                <w:rFonts w:asciiTheme="minorHAnsi" w:hAnsiTheme="minorHAnsi" w:cstheme="minorHAnsi"/>
+                <w:color w:val="222222"/>
+                <w:shd w:val="clear" w:color="auto" w:fill="FFFFFF"/>
+                <w:lang w:bidi="fa-IR"/>
+              </w:rPr>
+              <w:t>acking physical strength, especiall</w:t>
+            </w:r>
+            <w:r>
+              <w:rPr>
+                <w:rFonts w:asciiTheme="minorHAnsi" w:hAnsiTheme="minorHAnsi" w:cstheme="minorHAnsi"/>
+                <w:color w:val="222222"/>
+                <w:shd w:val="clear" w:color="auto" w:fill="FFFFFF"/>
+                <w:lang w:bidi="fa-IR"/>
+              </w:rPr>
+              <w:t>y as a result of age or illness; weak;</w:t>
+            </w:r>
+            <w:r>
+              <w:rPr>
+                <w:rFonts w:asciiTheme="minorHAnsi" w:hAnsiTheme="minorHAnsi" w:cstheme="minorHAnsi"/>
+                <w:color w:val="222222"/>
+                <w:shd w:val="clear" w:color="auto" w:fill="FFFFFF"/>
+                <w:lang w:bidi="fa-IR"/>
+              </w:rPr>
+              <w:t xml:space="preserve"> </w:t>
+            </w:r>
+            <w:r>
+              <w:rPr>
+                <w:rFonts w:asciiTheme="minorHAnsi" w:hAnsiTheme="minorHAnsi" w:cstheme="minorHAnsi" w:hint="cs"/>
+                <w:color w:val="222222"/>
+                <w:shd w:val="clear" w:color="auto" w:fill="FFFFFF"/>
+                <w:rtl/>
+                <w:lang w:bidi="fa-IR"/>
+              </w:rPr>
+              <w:t>ضعیف و ناتوان</w:t>
+            </w:r>
+          </w:p>
+        </w:tc>
+        <w:tc>
+          <w:tcPr>
+            <w:tcW w:w="5638" w:type="dxa"/>
+            <w:tcBorders>
+              <w:top w:val="single" w:sz="4" w:space="0" w:color="auto"/>
+              <w:left w:val="single" w:sz="4" w:space="0" w:color="auto"/>
+              <w:bottom w:val="single" w:sz="4" w:space="0" w:color="auto"/>
+              <w:right w:val="single" w:sz="4" w:space="0" w:color="auto"/>
+            </w:tcBorders>
+            <w:vAlign w:val="center"/>
+          </w:tcPr>
+          <w:p>
+            <w:pPr>
+              <w:spacing w:after="0" w:line="259" w:lineRule="auto"/>
+              <w:ind w:left="2" w:firstLine="0"/>
+              <w:rPr>
+                <w:rFonts w:asciiTheme="minorHAnsi" w:hAnsiTheme="minorHAnsi" w:cstheme="minorHAnsi"/>
+                <w:color w:val="222222"/>
+                <w:shd w:val="clear" w:color="auto" w:fill="FFFFFF"/>
+                <w:lang w:bidi="fa-IR"/>
+              </w:rPr>
+            </w:pPr>
+            <w:r>
+              <w:rPr>
+                <w:rFonts w:asciiTheme="minorHAnsi" w:hAnsiTheme="minorHAnsi" w:cstheme="minorHAnsi"/>
+                <w:color w:val="222222"/>
+                <w:shd w:val="clear" w:color="auto" w:fill="FFFFFF"/>
+                <w:lang w:bidi="fa-IR"/>
+              </w:rPr>
+              <w:t>She looks so weak and </w:t>
+            </w:r>
+            <w:r>
+              <w:rPr>
+                <w:rFonts w:asciiTheme="minorHAnsi" w:hAnsiTheme="minorHAnsi" w:cstheme="minorHAnsi"/>
+                <w:b/>
+                <w:bCs/>
+                <w:color w:val="222222"/>
+                <w:shd w:val="clear" w:color="auto" w:fill="FFFFFF"/>
+                <w:lang w:bidi="fa-IR"/>
+              </w:rPr>
+              <w:t>feeble</w:t>
+            </w:r>
+            <w:r>
+              <w:rPr>
+                <w:rFonts w:asciiTheme="minorHAnsi" w:hAnsiTheme="minorHAnsi" w:cstheme="minorHAnsi"/>
+                <w:color w:val="222222"/>
+                <w:shd w:val="clear" w:color="auto" w:fill="FFFFFF"/>
+                <w:lang w:bidi="fa-IR"/>
+              </w:rPr>
+              <w:t> from all her depression, but there's a strength in her now that was never there before.</w:t>
+            </w:r>
+          </w:p>
+        </w:tc>
+      </w:tr>
+      <w:tr>
+        <w:trPr>
+          <w:trHeight w:val="757"/>
+        </w:trPr>
+        <w:tc>
+          <w:tcPr>
+            <w:tcW w:w="2240" w:type="dxa"/>
+            <w:tcBorders>
+              <w:top w:val="single" w:sz="4" w:space="0" w:color="auto"/>
+              <w:left w:val="single" w:sz="4" w:space="0" w:color="auto"/>
+              <w:bottom w:val="single" w:sz="4" w:space="0" w:color="auto"/>
+              <w:right w:val="single" w:sz="4" w:space="0" w:color="auto"/>
+            </w:tcBorders>
+            <w:vAlign w:val="center"/>
+          </w:tcPr>
+          <w:p>
+            <w:pPr>
+              <w:spacing w:after="0" w:line="259" w:lineRule="auto"/>
+              <w:ind w:left="0" w:firstLine="0"/>
+              <w:rPr>
+                <w:rFonts w:asciiTheme="minorHAnsi" w:hAnsiTheme="minorHAnsi" w:cstheme="minorHAnsi"/>
+                <w:b/>
+              </w:rPr>
+            </w:pPr>
+            <w:r>
+              <w:rPr>
+                <w:rFonts w:asciiTheme="minorHAnsi" w:hAnsiTheme="minorHAnsi" w:cstheme="minorHAnsi"/>
+                <w:b/>
+              </w:rPr>
+              <w:t>Thrifty (adj.)</w:t>
+            </w:r>
+          </w:p>
+        </w:tc>
+        <w:tc>
+          <w:tcPr>
+            <w:tcW w:w="3372" w:type="dxa"/>
+            <w:tcBorders>
+              <w:top w:val="single" w:sz="4" w:space="0" w:color="auto"/>
+              <w:left w:val="single" w:sz="4" w:space="0" w:color="auto"/>
+              <w:bottom w:val="single" w:sz="4" w:space="0" w:color="auto"/>
+              <w:right w:val="single" w:sz="4" w:space="0" w:color="auto"/>
+            </w:tcBorders>
+            <w:vAlign w:val="center"/>
+          </w:tcPr>
+          <w:p>
+            <w:pPr>
+              <w:spacing w:after="0" w:line="259" w:lineRule="auto"/>
+              <w:rPr>
+                <w:rFonts w:asciiTheme="minorHAnsi" w:hAnsiTheme="minorHAnsi" w:cstheme="minorHAnsi" w:hint="cs"/>
+                <w:color w:val="222222"/>
+                <w:shd w:val="clear" w:color="auto" w:fill="FFFFFF"/>
+                <w:rtl/>
+                <w:lang w:bidi="fa-IR"/>
+              </w:rPr>
+            </w:pPr>
+            <w:r>
+              <w:rPr>
+                <w:rFonts w:asciiTheme="minorHAnsi" w:hAnsiTheme="minorHAnsi" w:cstheme="minorHAnsi"/>
+                <w:color w:val="222222"/>
+                <w:shd w:val="clear" w:color="auto" w:fill="FFFFFF"/>
+                <w:lang w:bidi="fa-IR"/>
+              </w:rPr>
+              <w:t>(</w:t>
+            </w:r>
+            <w:r>
+              <w:rPr>
+                <w:rFonts w:asciiTheme="minorHAnsi" w:hAnsiTheme="minorHAnsi" w:cstheme="minorHAnsi"/>
+                <w:color w:val="222222"/>
+                <w:shd w:val="clear" w:color="auto" w:fill="FFFFFF"/>
+                <w:lang w:bidi="fa-IR"/>
+              </w:rPr>
+              <w:t>Of</w:t>
+            </w:r>
+            <w:r>
+              <w:rPr>
+                <w:rFonts w:asciiTheme="minorHAnsi" w:hAnsiTheme="minorHAnsi" w:cstheme="minorHAnsi"/>
+                <w:color w:val="222222"/>
+                <w:shd w:val="clear" w:color="auto" w:fill="FFFFFF"/>
+                <w:lang w:bidi="fa-IR"/>
+              </w:rPr>
+              <w:t xml:space="preserve"> a person or their behavior) using money and other resources </w:t>
+            </w:r>
+            <w:r>
+              <w:rPr>
+                <w:rFonts w:asciiTheme="minorHAnsi" w:hAnsiTheme="minorHAnsi" w:cstheme="minorHAnsi"/>
+                <w:color w:val="222222"/>
+                <w:shd w:val="clear" w:color="auto" w:fill="FFFFFF"/>
+                <w:lang w:bidi="fa-IR"/>
+              </w:rPr>
+              <w:t>carefully &amp; not wastefully;</w:t>
+            </w:r>
+            <w:r>
+              <w:rPr>
+                <w:rFonts w:asciiTheme="minorHAnsi" w:hAnsiTheme="minorHAnsi" w:cstheme="minorHAnsi" w:hint="cs"/>
+                <w:color w:val="222222"/>
+                <w:shd w:val="clear" w:color="auto" w:fill="FFFFFF"/>
+                <w:rtl/>
+                <w:lang w:bidi="fa-IR"/>
+              </w:rPr>
+              <w:t xml:space="preserve"> صرفه جو</w:t>
+            </w:r>
+          </w:p>
+        </w:tc>
+        <w:tc>
+          <w:tcPr>
+            <w:tcW w:w="5638" w:type="dxa"/>
+            <w:tcBorders>
+              <w:top w:val="single" w:sz="4" w:space="0" w:color="auto"/>
+              <w:left w:val="single" w:sz="4" w:space="0" w:color="auto"/>
+              <w:bottom w:val="single" w:sz="4" w:space="0" w:color="auto"/>
+              <w:right w:val="single" w:sz="4" w:space="0" w:color="auto"/>
+            </w:tcBorders>
+            <w:vAlign w:val="center"/>
+          </w:tcPr>
+          <w:p>
+            <w:pPr>
+              <w:spacing w:after="0" w:line="259" w:lineRule="auto"/>
+              <w:ind w:left="2" w:firstLine="0"/>
+              <w:rPr>
+                <w:rFonts w:asciiTheme="minorHAnsi" w:hAnsiTheme="minorHAnsi" w:cstheme="minorHAnsi"/>
+                <w:color w:val="222222"/>
+                <w:shd w:val="clear" w:color="auto" w:fill="FFFFFF"/>
+                <w:lang w:bidi="fa-IR"/>
+              </w:rPr>
+            </w:pPr>
+            <w:r>
+              <w:rPr>
+                <w:rFonts w:asciiTheme="minorHAnsi" w:hAnsiTheme="minorHAnsi" w:cstheme="minorHAnsi"/>
+                <w:color w:val="222222"/>
+                <w:shd w:val="clear" w:color="auto" w:fill="FFFFFF"/>
+                <w:lang w:bidi="fa-IR"/>
+              </w:rPr>
+              <w:t>She is very resourceful and </w:t>
+            </w:r>
+            <w:r>
+              <w:rPr>
+                <w:rFonts w:asciiTheme="minorHAnsi" w:hAnsiTheme="minorHAnsi" w:cstheme="minorHAnsi"/>
+                <w:b/>
+                <w:bCs/>
+                <w:color w:val="222222"/>
+                <w:shd w:val="clear" w:color="auto" w:fill="FFFFFF"/>
+                <w:lang w:bidi="fa-IR"/>
+              </w:rPr>
+              <w:t>thrifty</w:t>
+            </w:r>
+            <w:r>
+              <w:rPr>
+                <w:rFonts w:asciiTheme="minorHAnsi" w:hAnsiTheme="minorHAnsi" w:cstheme="minorHAnsi"/>
+                <w:color w:val="222222"/>
+                <w:shd w:val="clear" w:color="auto" w:fill="FFFFFF"/>
+                <w:lang w:bidi="fa-IR"/>
+              </w:rPr>
+              <w:t> </w:t>
+            </w:r>
+            <w:r>
+              <w:rPr>
+                <w:rFonts w:asciiTheme="minorHAnsi" w:hAnsiTheme="minorHAnsi" w:cstheme="minorHAnsi"/>
+                <w:color w:val="222222"/>
+                <w:shd w:val="clear" w:color="auto" w:fill="FFFFFF"/>
+                <w:lang w:bidi="fa-IR"/>
+              </w:rPr>
+              <w:t>(</w:t>
+            </w:r>
+            <w:r>
+              <w:rPr>
+                <w:rFonts w:asciiTheme="minorHAnsi" w:hAnsiTheme="minorHAnsi" w:cstheme="minorHAnsi" w:hint="cs"/>
+                <w:color w:val="222222"/>
+                <w:shd w:val="clear" w:color="auto" w:fill="FFFFFF"/>
+                <w:rtl/>
+                <w:lang w:bidi="fa-IR"/>
+              </w:rPr>
+              <w:t>مقتصد</w:t>
+            </w:r>
+            <w:r>
+              <w:rPr>
+                <w:rFonts w:asciiTheme="minorHAnsi" w:hAnsiTheme="minorHAnsi" w:cstheme="minorHAnsi"/>
+                <w:color w:val="222222"/>
+                <w:shd w:val="clear" w:color="auto" w:fill="FFFFFF"/>
+                <w:lang w:bidi="fa-IR"/>
+              </w:rPr>
+              <w:t>)</w:t>
+            </w:r>
+            <w:r>
+              <w:rPr>
+                <w:rFonts w:asciiTheme="minorHAnsi" w:hAnsiTheme="minorHAnsi" w:cstheme="minorHAnsi"/>
+                <w:color w:val="222222"/>
+                <w:shd w:val="clear" w:color="auto" w:fill="FFFFFF"/>
+                <w:lang w:bidi="fa-IR"/>
+              </w:rPr>
+              <w:t>, but her face is always expressionless, except for an occasional look of fear.</w:t>
+            </w:r>
+          </w:p>
+        </w:tc>
+      </w:tr>
+      <w:tr>
+        <w:trPr>
+          <w:trHeight w:val="757"/>
+        </w:trPr>
+        <w:tc>
+          <w:tcPr>
+            <w:tcW w:w="2240" w:type="dxa"/>
+            <w:tcBorders>
+              <w:top w:val="single" w:sz="4" w:space="0" w:color="auto"/>
+              <w:left w:val="single" w:sz="4" w:space="0" w:color="auto"/>
+              <w:bottom w:val="single" w:sz="4" w:space="0" w:color="auto"/>
+              <w:right w:val="single" w:sz="4" w:space="0" w:color="auto"/>
+            </w:tcBorders>
+            <w:vAlign w:val="center"/>
+          </w:tcPr>
+          <w:p>
+            <w:pPr>
+              <w:spacing w:after="0" w:line="259" w:lineRule="auto"/>
+              <w:ind w:left="0" w:firstLine="0"/>
+              <w:rPr>
+                <w:rFonts w:asciiTheme="minorHAnsi" w:hAnsiTheme="minorHAnsi" w:cstheme="minorHAnsi"/>
+                <w:b/>
+              </w:rPr>
+            </w:pPr>
+            <w:r>
+              <w:rPr>
+                <w:rFonts w:asciiTheme="minorHAnsi" w:hAnsiTheme="minorHAnsi" w:cstheme="minorHAnsi"/>
+                <w:b/>
+              </w:rPr>
+              <w:t>Miserly (adj.)</w:t>
+            </w:r>
+          </w:p>
+        </w:tc>
+        <w:tc>
+          <w:tcPr>
+            <w:tcW w:w="3372" w:type="dxa"/>
+            <w:tcBorders>
+              <w:top w:val="single" w:sz="4" w:space="0" w:color="auto"/>
+              <w:left w:val="single" w:sz="4" w:space="0" w:color="auto"/>
+              <w:bottom w:val="single" w:sz="4" w:space="0" w:color="auto"/>
+              <w:right w:val="single" w:sz="4" w:space="0" w:color="auto"/>
+            </w:tcBorders>
+            <w:vAlign w:val="center"/>
+          </w:tcPr>
+          <w:p>
+            <w:pPr>
+              <w:spacing w:after="0" w:line="259" w:lineRule="auto"/>
+              <w:rPr>
+                <w:rFonts w:asciiTheme="minorHAnsi" w:hAnsiTheme="minorHAnsi" w:cstheme="minorHAnsi" w:hint="cs"/>
+                <w:color w:val="222222"/>
+                <w:shd w:val="clear" w:color="auto" w:fill="FFFFFF"/>
+                <w:rtl/>
+                <w:lang w:bidi="fa-IR"/>
+              </w:rPr>
+            </w:pPr>
+            <w:r>
+              <w:rPr>
+                <w:rFonts w:asciiTheme="minorHAnsi" w:hAnsiTheme="minorHAnsi" w:cstheme="minorHAnsi"/>
+                <w:color w:val="222222"/>
+                <w:shd w:val="clear" w:color="auto" w:fill="FFFFFF"/>
+                <w:lang w:bidi="fa-IR"/>
+              </w:rPr>
+              <w:t>S</w:t>
+            </w:r>
+            <w:r>
+              <w:rPr>
+                <w:rFonts w:asciiTheme="minorHAnsi" w:hAnsiTheme="minorHAnsi" w:cstheme="minorHAnsi"/>
+                <w:color w:val="222222"/>
+                <w:shd w:val="clear" w:color="auto" w:fill="FFFFFF"/>
+                <w:lang w:bidi="fa-IR"/>
+              </w:rPr>
+              <w:t>tingy; like one who is stingy</w:t>
+            </w:r>
+            <w:r>
+              <w:rPr>
+                <w:rFonts w:asciiTheme="minorHAnsi" w:hAnsiTheme="minorHAnsi" w:cstheme="minorHAnsi"/>
+                <w:color w:val="222222"/>
+                <w:shd w:val="clear" w:color="auto" w:fill="FFFFFF"/>
+                <w:lang w:bidi="fa-IR"/>
+              </w:rPr>
+              <w:t xml:space="preserve">; </w:t>
+            </w:r>
+            <w:r>
+              <w:rPr>
+                <w:rFonts w:asciiTheme="minorHAnsi" w:hAnsiTheme="minorHAnsi" w:cstheme="minorHAnsi" w:hint="cs"/>
+                <w:color w:val="222222"/>
+                <w:shd w:val="clear" w:color="auto" w:fill="FFFFFF"/>
+                <w:rtl/>
+                <w:lang w:bidi="fa-IR"/>
+              </w:rPr>
+              <w:t>خسیس</w:t>
+            </w:r>
+            <w:r>
+              <w:rPr>
+                <w:rFonts w:asciiTheme="minorHAnsi" w:hAnsiTheme="minorHAnsi" w:cstheme="minorHAnsi"/>
+                <w:color w:val="222222"/>
+                <w:shd w:val="clear" w:color="auto" w:fill="FFFFFF"/>
+                <w:rtl/>
+                <w:lang w:bidi="fa-IR"/>
+              </w:rPr>
+              <w:br/>
+            </w:r>
+            <w:r>
+              <w:rPr>
+                <w:rFonts w:asciiTheme="minorHAnsi" w:hAnsiTheme="minorHAnsi" w:cstheme="minorHAnsi" w:hint="cs"/>
+                <w:color w:val="222222"/>
+                <w:shd w:val="clear" w:color="auto" w:fill="FFFFFF"/>
+                <w:rtl/>
+                <w:lang w:bidi="fa-IR"/>
+              </w:rPr>
+              <w:t>چشم تنگ</w:t>
+            </w:r>
+          </w:p>
+        </w:tc>
+        <w:tc>
+          <w:tcPr>
+            <w:tcW w:w="5638" w:type="dxa"/>
+            <w:tcBorders>
+              <w:top w:val="single" w:sz="4" w:space="0" w:color="auto"/>
+              <w:left w:val="single" w:sz="4" w:space="0" w:color="auto"/>
+              <w:bottom w:val="single" w:sz="4" w:space="0" w:color="auto"/>
+              <w:right w:val="single" w:sz="4" w:space="0" w:color="auto"/>
+            </w:tcBorders>
+            <w:vAlign w:val="center"/>
+          </w:tcPr>
+          <w:p>
+            <w:pPr>
+              <w:spacing w:after="0" w:line="259" w:lineRule="auto"/>
+              <w:ind w:left="2" w:firstLine="0"/>
+              <w:rPr>
+                <w:rFonts w:asciiTheme="minorHAnsi" w:hAnsiTheme="minorHAnsi" w:cstheme="minorHAnsi"/>
+                <w:color w:val="222222"/>
+                <w:shd w:val="clear" w:color="auto" w:fill="FFFFFF"/>
+                <w:lang w:bidi="fa-IR"/>
+              </w:rPr>
+            </w:pPr>
+            <w:r>
+              <w:rPr>
+                <w:rFonts w:asciiTheme="minorHAnsi" w:hAnsiTheme="minorHAnsi" w:cstheme="minorHAnsi"/>
+                <w:color w:val="222222"/>
+                <w:shd w:val="clear" w:color="auto" w:fill="FFFFFF"/>
+                <w:lang w:bidi="fa-IR"/>
+              </w:rPr>
+              <w:t>When you feel that everyone at the office has noticed your </w:t>
+            </w:r>
+            <w:r>
+              <w:rPr>
+                <w:rFonts w:asciiTheme="minorHAnsi" w:hAnsiTheme="minorHAnsi" w:cstheme="minorHAnsi"/>
+                <w:b/>
+                <w:bCs/>
+                <w:color w:val="222222"/>
+                <w:shd w:val="clear" w:color="auto" w:fill="FFFFFF"/>
+                <w:lang w:bidi="fa-IR"/>
+              </w:rPr>
+              <w:t>miserly</w:t>
+            </w:r>
+            <w:r>
+              <w:rPr>
+                <w:rFonts w:asciiTheme="minorHAnsi" w:hAnsiTheme="minorHAnsi" w:cstheme="minorHAnsi"/>
+                <w:color w:val="222222"/>
+                <w:shd w:val="clear" w:color="auto" w:fill="FFFFFF"/>
+                <w:lang w:bidi="fa-IR"/>
+              </w:rPr>
+              <w:t> and cheap behavior, start to make them feel guilty about their own extravagances</w:t>
+            </w:r>
+            <w:r>
+              <w:rPr>
+                <w:rFonts w:asciiTheme="minorHAnsi" w:hAnsiTheme="minorHAnsi" w:cstheme="minorHAnsi"/>
+                <w:color w:val="222222"/>
+                <w:shd w:val="clear" w:color="auto" w:fill="FFFFFF"/>
+                <w:lang w:bidi="fa-IR"/>
+              </w:rPr>
+              <w:t xml:space="preserve"> (</w:t>
+            </w:r>
+            <w:r>
+              <w:rPr>
+                <w:rFonts w:asciiTheme="minorHAnsi" w:hAnsiTheme="minorHAnsi" w:cstheme="minorHAnsi" w:hint="cs"/>
+                <w:color w:val="222222"/>
+                <w:shd w:val="clear" w:color="auto" w:fill="FFFFFF"/>
+                <w:rtl/>
+                <w:lang w:bidi="fa-IR"/>
+              </w:rPr>
+              <w:t>افراط</w:t>
+            </w:r>
+            <w:r>
+              <w:rPr>
+                <w:rFonts w:asciiTheme="minorHAnsi" w:hAnsiTheme="minorHAnsi" w:cstheme="minorHAnsi"/>
+                <w:color w:val="222222"/>
+                <w:shd w:val="clear" w:color="auto" w:fill="FFFFFF"/>
+                <w:lang w:bidi="fa-IR"/>
+              </w:rPr>
+              <w:t>)</w:t>
+            </w:r>
+            <w:r>
+              <w:rPr>
+                <w:rFonts w:asciiTheme="minorHAnsi" w:hAnsiTheme="minorHAnsi" w:cstheme="minorHAnsi"/>
+                <w:color w:val="222222"/>
+                <w:shd w:val="clear" w:color="auto" w:fill="FFFFFF"/>
+                <w:lang w:bidi="fa-IR"/>
+              </w:rPr>
+              <w:t>.</w:t>
+            </w:r>
+          </w:p>
+        </w:tc>
+      </w:tr>
+      <w:tr>
+        <w:trPr>
+          <w:trHeight w:val="757"/>
+        </w:trPr>
+        <w:tc>
+          <w:tcPr>
+            <w:tcW w:w="2240" w:type="dxa"/>
+            <w:tcBorders>
+              <w:top w:val="single" w:sz="4" w:space="0" w:color="auto"/>
+              <w:left w:val="single" w:sz="4" w:space="0" w:color="auto"/>
+              <w:bottom w:val="single" w:sz="4" w:space="0" w:color="auto"/>
+              <w:right w:val="single" w:sz="4" w:space="0" w:color="auto"/>
+            </w:tcBorders>
+            <w:vAlign w:val="center"/>
+          </w:tcPr>
+          <w:p>
+            <w:pPr>
+              <w:spacing w:after="0" w:line="259" w:lineRule="auto"/>
+              <w:ind w:left="0" w:firstLine="0"/>
+              <w:rPr>
+                <w:rFonts w:asciiTheme="minorHAnsi" w:hAnsiTheme="minorHAnsi" w:cstheme="minorHAnsi"/>
+                <w:b/>
+              </w:rPr>
+            </w:pPr>
+            <w:r>
+              <w:rPr>
+                <w:rFonts w:asciiTheme="minorHAnsi" w:hAnsiTheme="minorHAnsi" w:cstheme="minorHAnsi"/>
+                <w:b/>
+              </w:rPr>
+              <w:t>Outlaw (n., v.)</w:t>
+            </w:r>
+          </w:p>
+        </w:tc>
+        <w:tc>
+          <w:tcPr>
+            <w:tcW w:w="3372" w:type="dxa"/>
+            <w:tcBorders>
+              <w:top w:val="single" w:sz="4" w:space="0" w:color="auto"/>
+              <w:left w:val="single" w:sz="4" w:space="0" w:color="auto"/>
+              <w:bottom w:val="single" w:sz="4" w:space="0" w:color="auto"/>
+              <w:right w:val="single" w:sz="4" w:space="0" w:color="auto"/>
+            </w:tcBorders>
+            <w:vAlign w:val="center"/>
+          </w:tcPr>
+          <w:p>
+            <w:pPr>
+              <w:spacing w:after="0" w:line="259" w:lineRule="auto"/>
+              <w:rPr>
+                <w:rFonts w:asciiTheme="minorHAnsi" w:hAnsiTheme="minorHAnsi" w:cstheme="minorHAnsi" w:hint="cs"/>
+                <w:color w:val="222222"/>
+                <w:shd w:val="clear" w:color="auto" w:fill="FFFFFF"/>
+                <w:rtl/>
+                <w:lang w:bidi="fa-IR"/>
+              </w:rPr>
+            </w:pPr>
+            <w:r>
+              <w:rPr>
+                <w:rFonts w:asciiTheme="minorHAnsi" w:hAnsiTheme="minorHAnsi" w:cstheme="minorHAnsi"/>
+                <w:color w:val="222222"/>
+                <w:shd w:val="clear" w:color="auto" w:fill="FFFFFF"/>
+                <w:lang w:bidi="fa-IR"/>
+              </w:rPr>
+              <w:t>A</w:t>
+            </w:r>
+            <w:r>
+              <w:rPr>
+                <w:rFonts w:asciiTheme="minorHAnsi" w:hAnsiTheme="minorHAnsi" w:cstheme="minorHAnsi"/>
+                <w:color w:val="222222"/>
+                <w:shd w:val="clear" w:color="auto" w:fill="FFFFFF"/>
+                <w:lang w:bidi="fa-IR"/>
+              </w:rPr>
+              <w:t xml:space="preserve"> person who has broken the law</w:t>
+            </w:r>
+            <w:r>
+              <w:rPr>
+                <w:rFonts w:asciiTheme="minorHAnsi" w:hAnsiTheme="minorHAnsi" w:cstheme="minorHAnsi"/>
+                <w:color w:val="222222"/>
+                <w:shd w:val="clear" w:color="auto" w:fill="FFFFFF"/>
+                <w:lang w:bidi="fa-IR"/>
+              </w:rPr>
+              <w:t>;</w:t>
+            </w:r>
+            <w:r>
+              <w:rPr>
+                <w:rFonts w:asciiTheme="minorHAnsi" w:hAnsiTheme="minorHAnsi" w:cstheme="minorHAnsi"/>
+                <w:color w:val="222222"/>
+                <w:shd w:val="clear" w:color="auto" w:fill="FFFFFF"/>
+                <w:lang w:bidi="fa-IR"/>
+              </w:rPr>
+              <w:br/>
+              <w:t>ban; make illegal;</w:t>
+            </w:r>
+            <w:r>
+              <w:rPr>
+                <w:rFonts w:asciiTheme="minorHAnsi" w:hAnsiTheme="minorHAnsi" w:cstheme="minorHAnsi"/>
+                <w:color w:val="222222"/>
+                <w:shd w:val="clear" w:color="auto" w:fill="FFFFFF"/>
+                <w:lang w:bidi="fa-IR"/>
+              </w:rPr>
+              <w:br/>
+            </w:r>
+            <w:r>
+              <w:rPr>
+                <w:rFonts w:asciiTheme="minorHAnsi" w:hAnsiTheme="minorHAnsi" w:cstheme="minorHAnsi" w:hint="cs"/>
+                <w:color w:val="222222"/>
+                <w:shd w:val="clear" w:color="auto" w:fill="FFFFFF"/>
+                <w:rtl/>
+                <w:lang w:bidi="fa-IR"/>
+              </w:rPr>
+              <w:t>یاغی، قانون شکن</w:t>
+            </w:r>
+          </w:p>
+        </w:tc>
+        <w:tc>
+          <w:tcPr>
+            <w:tcW w:w="5638" w:type="dxa"/>
+            <w:tcBorders>
+              <w:top w:val="single" w:sz="4" w:space="0" w:color="auto"/>
+              <w:left w:val="single" w:sz="4" w:space="0" w:color="auto"/>
+              <w:bottom w:val="single" w:sz="4" w:space="0" w:color="auto"/>
+              <w:right w:val="single" w:sz="4" w:space="0" w:color="auto"/>
+            </w:tcBorders>
+            <w:vAlign w:val="center"/>
+          </w:tcPr>
+          <w:p>
+            <w:pPr>
+              <w:spacing w:after="0" w:line="259" w:lineRule="auto"/>
+              <w:ind w:left="2" w:firstLine="0"/>
+              <w:rPr>
+                <w:rFonts w:asciiTheme="minorHAnsi" w:hAnsiTheme="minorHAnsi" w:cstheme="minorHAnsi"/>
+                <w:color w:val="222222"/>
+                <w:shd w:val="clear" w:color="auto" w:fill="FFFFFF"/>
+                <w:lang w:bidi="fa-IR"/>
+              </w:rPr>
+            </w:pPr>
+            <w:r>
+              <w:rPr>
+                <w:rFonts w:asciiTheme="minorHAnsi" w:hAnsiTheme="minorHAnsi" w:cstheme="minorHAnsi"/>
+                <w:color w:val="222222"/>
+                <w:shd w:val="clear" w:color="auto" w:fill="FFFFFF"/>
+                <w:lang w:bidi="fa-IR"/>
+              </w:rPr>
+              <w:t>Not u</w:t>
+            </w:r>
             <w:bookmarkStart w:id="0" w:name="_GoBack"/>
             <w:bookmarkEnd w:id="0"/>
+            <w:r>
+              <w:rPr>
+                <w:rFonts w:asciiTheme="minorHAnsi" w:hAnsiTheme="minorHAnsi" w:cstheme="minorHAnsi"/>
+                <w:color w:val="222222"/>
+                <w:shd w:val="clear" w:color="auto" w:fill="FFFFFF"/>
+                <w:lang w:bidi="fa-IR"/>
+              </w:rPr>
+              <w:t>ntil then did most states </w:t>
+            </w:r>
+            <w:r>
+              <w:rPr>
+                <w:rFonts w:asciiTheme="minorHAnsi" w:hAnsiTheme="minorHAnsi" w:cstheme="minorHAnsi"/>
+                <w:b/>
+                <w:bCs/>
+                <w:color w:val="222222"/>
+                <w:shd w:val="clear" w:color="auto" w:fill="FFFFFF"/>
+                <w:lang w:bidi="fa-IR"/>
+              </w:rPr>
+              <w:t>outlaw</w:t>
+            </w:r>
+            <w:r>
+              <w:rPr>
+                <w:rFonts w:asciiTheme="minorHAnsi" w:hAnsiTheme="minorHAnsi" w:cstheme="minorHAnsi"/>
+                <w:color w:val="222222"/>
+                <w:shd w:val="clear" w:color="auto" w:fill="FFFFFF"/>
+                <w:lang w:bidi="fa-IR"/>
+              </w:rPr>
+              <w:t xml:space="preserve"> common law </w:t>
+            </w:r>
+            <w:r>
+              <w:rPr>
+                <w:rFonts w:asciiTheme="minorHAnsi" w:hAnsiTheme="minorHAnsi" w:cstheme="minorHAnsi"/>
+                <w:color w:val="222222"/>
+                <w:shd w:val="clear" w:color="auto" w:fill="FFFFFF"/>
+                <w:lang w:bidi="fa-IR"/>
+              </w:rPr>
+              <w:t>marriage.</w:t>
+            </w:r>
+            <w:r>
+              <w:rPr>
+                <w:rFonts w:asciiTheme="minorHAnsi" w:hAnsiTheme="minorHAnsi" w:cstheme="minorHAnsi" w:hint="cs"/>
+                <w:color w:val="222222"/>
+                <w:shd w:val="clear" w:color="auto" w:fill="FFFFFF"/>
+                <w:rtl/>
+                <w:lang w:bidi="fa-IR"/>
+              </w:rPr>
+              <w:t xml:space="preserve"> </w:t>
+            </w:r>
+            <w:r>
+              <w:rPr>
+                <w:rFonts w:asciiTheme="minorHAnsi" w:hAnsiTheme="minorHAnsi" w:cstheme="minorHAnsi"/>
+                <w:color w:val="222222"/>
+                <w:shd w:val="clear" w:color="auto" w:fill="FFFFFF"/>
+                <w:lang w:bidi="fa-IR"/>
+              </w:rPr>
+              <w:t>The government </w:t>
+            </w:r>
+            <w:r>
+              <w:rPr>
+                <w:rFonts w:asciiTheme="minorHAnsi" w:hAnsiTheme="minorHAnsi" w:cstheme="minorHAnsi"/>
+                <w:b/>
+                <w:bCs/>
+                <w:color w:val="222222"/>
+                <w:shd w:val="clear" w:color="auto" w:fill="FFFFFF"/>
+                <w:lang w:bidi="fa-IR"/>
+              </w:rPr>
+              <w:t>outlawed</w:t>
+            </w:r>
+            <w:r>
+              <w:rPr>
+                <w:rFonts w:asciiTheme="minorHAnsi" w:hAnsiTheme="minorHAnsi" w:cstheme="minorHAnsi"/>
+                <w:color w:val="222222"/>
+                <w:shd w:val="clear" w:color="auto" w:fill="FFFFFF"/>
+                <w:lang w:bidi="fa-IR"/>
+              </w:rPr>
+              <w:t> slavery a long time ago.</w:t>
+            </w:r>
+            <w:r>
+              <w:rPr>
+                <w:rFonts w:asciiTheme="minorHAnsi" w:hAnsiTheme="minorHAnsi" w:cstheme="minorHAnsi" w:hint="cs"/>
+                <w:color w:val="222222"/>
+                <w:shd w:val="clear" w:color="auto" w:fill="FFFFFF"/>
+                <w:rtl/>
+                <w:lang w:bidi="fa-IR"/>
+              </w:rPr>
+              <w:t xml:space="preserve"> </w:t>
+            </w:r>
+            <w:r>
+              <w:rPr>
+                <w:rFonts w:asciiTheme="minorHAnsi" w:hAnsiTheme="minorHAnsi" w:cstheme="minorHAnsi"/>
+                <w:color w:val="222222"/>
+                <w:shd w:val="clear" w:color="auto" w:fill="FFFFFF"/>
+                <w:lang w:bidi="fa-IR"/>
+              </w:rPr>
+              <w:t>Can the local bandits tame the </w:t>
+            </w:r>
+            <w:r>
+              <w:rPr>
+                <w:rFonts w:asciiTheme="minorHAnsi" w:hAnsiTheme="minorHAnsi" w:cstheme="minorHAnsi"/>
+                <w:b/>
+                <w:bCs/>
+                <w:color w:val="222222"/>
+                <w:shd w:val="clear" w:color="auto" w:fill="FFFFFF"/>
+                <w:lang w:bidi="fa-IR"/>
+              </w:rPr>
+              <w:t>outlaws</w:t>
+            </w:r>
+            <w:r>
+              <w:rPr>
+                <w:rFonts w:asciiTheme="minorHAnsi" w:hAnsiTheme="minorHAnsi" w:cstheme="minorHAnsi"/>
+                <w:color w:val="222222"/>
+                <w:shd w:val="clear" w:color="auto" w:fill="FFFFFF"/>
+                <w:lang w:bidi="fa-IR"/>
+              </w:rPr>
+              <w:t> from the West?</w:t>
+            </w:r>
+          </w:p>
+        </w:tc>
+      </w:tr>
+      <w:tr>
+        <w:trPr>
+          <w:trHeight w:val="757"/>
+        </w:trPr>
+        <w:tc>
+          <w:tcPr>
+            <w:tcW w:w="2240" w:type="dxa"/>
+            <w:tcBorders>
+              <w:top w:val="single" w:sz="4" w:space="0" w:color="auto"/>
+              <w:left w:val="single" w:sz="4" w:space="0" w:color="auto"/>
+              <w:bottom w:val="single" w:sz="4" w:space="0" w:color="auto"/>
+              <w:right w:val="single" w:sz="4" w:space="0" w:color="auto"/>
+            </w:tcBorders>
+            <w:vAlign w:val="center"/>
+          </w:tcPr>
+          <w:p>
+            <w:pPr>
+              <w:spacing w:after="0" w:line="259" w:lineRule="auto"/>
+              <w:ind w:left="0" w:firstLine="0"/>
+              <w:rPr>
+                <w:rFonts w:asciiTheme="minorHAnsi" w:hAnsiTheme="minorHAnsi" w:cstheme="minorHAnsi" w:hint="cs"/>
+                <w:b/>
+                <w:rtl/>
+                <w:lang w:bidi="fa-IR"/>
+              </w:rPr>
+            </w:pPr>
+            <w:r>
+              <w:rPr>
+                <w:rFonts w:asciiTheme="minorHAnsi" w:hAnsiTheme="minorHAnsi" w:cstheme="minorHAnsi"/>
+                <w:b/>
+                <w:lang w:bidi="fa-IR"/>
+              </w:rPr>
+              <w:t>Interdict (n., v.)</w:t>
+            </w:r>
+          </w:p>
+        </w:tc>
+        <w:tc>
+          <w:tcPr>
+            <w:tcW w:w="3372" w:type="dxa"/>
+            <w:tcBorders>
+              <w:top w:val="single" w:sz="4" w:space="0" w:color="auto"/>
+              <w:left w:val="single" w:sz="4" w:space="0" w:color="auto"/>
+              <w:bottom w:val="single" w:sz="4" w:space="0" w:color="auto"/>
+              <w:right w:val="single" w:sz="4" w:space="0" w:color="auto"/>
+            </w:tcBorders>
+            <w:vAlign w:val="center"/>
+          </w:tcPr>
+          <w:p>
+            <w:pPr>
+              <w:spacing w:after="0" w:line="259" w:lineRule="auto"/>
+              <w:rPr>
+                <w:rFonts w:asciiTheme="minorHAnsi" w:hAnsiTheme="minorHAnsi" w:cstheme="minorHAnsi" w:hint="cs"/>
+                <w:color w:val="222222"/>
+                <w:shd w:val="clear" w:color="auto" w:fill="FFFFFF"/>
+                <w:rtl/>
+                <w:lang w:bidi="fa-IR"/>
+              </w:rPr>
+            </w:pPr>
+            <w:r>
+              <w:rPr>
+                <w:rFonts w:asciiTheme="minorHAnsi" w:hAnsiTheme="minorHAnsi" w:cstheme="minorHAnsi"/>
+                <w:color w:val="222222"/>
+                <w:shd w:val="clear" w:color="auto" w:fill="FFFFFF"/>
+                <w:lang w:bidi="fa-IR"/>
+              </w:rPr>
+              <w:t xml:space="preserve">An authoritative prohibition; </w:t>
+            </w:r>
+            <w:r>
+              <w:rPr>
+                <w:rFonts w:asciiTheme="minorHAnsi" w:hAnsiTheme="minorHAnsi" w:cstheme="minorHAnsi" w:hint="cs"/>
+                <w:color w:val="222222"/>
+                <w:shd w:val="clear" w:color="auto" w:fill="FFFFFF"/>
+                <w:rtl/>
+                <w:lang w:bidi="fa-IR"/>
+              </w:rPr>
+              <w:t>نهی</w:t>
+            </w:r>
+            <w:r>
+              <w:rPr>
+                <w:rFonts w:asciiTheme="minorHAnsi" w:hAnsiTheme="minorHAnsi" w:cstheme="minorHAnsi"/>
+                <w:color w:val="222222"/>
+                <w:shd w:val="clear" w:color="auto" w:fill="FFFFFF"/>
+                <w:rtl/>
+                <w:lang w:bidi="fa-IR"/>
+              </w:rPr>
+              <w:br/>
+            </w:r>
+            <w:r>
+              <w:rPr>
+                <w:rFonts w:asciiTheme="minorHAnsi" w:hAnsiTheme="minorHAnsi" w:cstheme="minorHAnsi"/>
+                <w:color w:val="222222"/>
+                <w:shd w:val="clear" w:color="auto" w:fill="FFFFFF"/>
+                <w:lang w:bidi="fa-IR"/>
+              </w:rPr>
+              <w:t xml:space="preserve">Prohibit or forbid sth; </w:t>
+            </w:r>
+            <w:r>
+              <w:rPr>
+                <w:rFonts w:asciiTheme="minorHAnsi" w:hAnsiTheme="minorHAnsi" w:cstheme="minorHAnsi" w:hint="cs"/>
+                <w:color w:val="222222"/>
+                <w:shd w:val="clear" w:color="auto" w:fill="FFFFFF"/>
+                <w:rtl/>
+                <w:lang w:bidi="fa-IR"/>
+              </w:rPr>
+              <w:t>قدغن، تحریم، ممنوع کردن</w:t>
+            </w:r>
+          </w:p>
+        </w:tc>
+        <w:tc>
+          <w:tcPr>
+            <w:tcW w:w="5638" w:type="dxa"/>
+            <w:tcBorders>
+              <w:top w:val="single" w:sz="4" w:space="0" w:color="auto"/>
+              <w:left w:val="single" w:sz="4" w:space="0" w:color="auto"/>
+              <w:bottom w:val="single" w:sz="4" w:space="0" w:color="auto"/>
+              <w:right w:val="single" w:sz="4" w:space="0" w:color="auto"/>
+            </w:tcBorders>
+            <w:vAlign w:val="center"/>
+          </w:tcPr>
+          <w:p>
+            <w:pPr>
+              <w:spacing w:after="0" w:line="259" w:lineRule="auto"/>
+              <w:ind w:left="2" w:firstLine="0"/>
+              <w:rPr>
+                <w:rFonts w:asciiTheme="minorHAnsi" w:hAnsiTheme="minorHAnsi" w:cstheme="minorHAnsi"/>
+                <w:color w:val="222222"/>
+                <w:shd w:val="clear" w:color="auto" w:fill="FFFFFF"/>
+                <w:lang w:bidi="fa-IR"/>
+              </w:rPr>
+            </w:pPr>
+            <w:r>
+              <w:rPr>
+                <w:rFonts w:asciiTheme="minorHAnsi" w:hAnsiTheme="minorHAnsi" w:cstheme="minorHAnsi"/>
+                <w:color w:val="222222"/>
+                <w:shd w:val="clear" w:color="auto" w:fill="FFFFFF"/>
+                <w:lang w:bidi="fa-IR"/>
+              </w:rPr>
+              <w:t>T</w:t>
+            </w:r>
+            <w:r>
+              <w:rPr>
+                <w:rFonts w:asciiTheme="minorHAnsi" w:hAnsiTheme="minorHAnsi" w:cstheme="minorHAnsi"/>
+                <w:color w:val="222222"/>
+                <w:shd w:val="clear" w:color="auto" w:fill="FFFFFF"/>
+                <w:lang w:bidi="fa-IR"/>
+              </w:rPr>
+              <w:t>he police established roadblocks throughout the country for interdicting drugs</w:t>
+            </w:r>
+          </w:p>
+        </w:tc>
+      </w:tr>
+      <w:tr>
+        <w:trPr>
+          <w:trHeight w:val="757"/>
+        </w:trPr>
+        <w:tc>
+          <w:tcPr>
+            <w:tcW w:w="2240" w:type="dxa"/>
+            <w:tcBorders>
+              <w:top w:val="single" w:sz="4" w:space="0" w:color="auto"/>
+              <w:left w:val="single" w:sz="4" w:space="0" w:color="auto"/>
+              <w:bottom w:val="single" w:sz="4" w:space="0" w:color="auto"/>
+              <w:right w:val="single" w:sz="4" w:space="0" w:color="auto"/>
+            </w:tcBorders>
+            <w:vAlign w:val="center"/>
+          </w:tcPr>
+          <w:p>
+            <w:pPr>
+              <w:spacing w:after="0" w:line="259" w:lineRule="auto"/>
+              <w:ind w:left="0" w:firstLine="0"/>
+              <w:rPr>
+                <w:rFonts w:asciiTheme="minorHAnsi" w:hAnsiTheme="minorHAnsi" w:cstheme="minorHAnsi"/>
+                <w:b/>
+                <w:lang w:bidi="fa-IR"/>
+              </w:rPr>
+            </w:pPr>
+            <w:r>
+              <w:rPr>
+                <w:rFonts w:asciiTheme="minorHAnsi" w:hAnsiTheme="minorHAnsi" w:cstheme="minorHAnsi"/>
+                <w:b/>
+                <w:lang w:bidi="fa-IR"/>
+              </w:rPr>
+              <w:t xml:space="preserve">Subtle (adj.) </w:t>
+            </w:r>
+            <w:r>
+              <w:rPr>
+                <w:rFonts w:asciiTheme="minorHAnsi" w:hAnsiTheme="minorHAnsi" w:cstheme="minorHAnsi" w:hint="cs"/>
+                <w:b/>
+                <w:rtl/>
+                <w:lang w:bidi="fa-IR"/>
+              </w:rPr>
+              <w:t>نامحسوس</w:t>
+            </w:r>
+            <w:r>
+              <w:rPr>
+                <w:rFonts w:asciiTheme="minorHAnsi" w:hAnsiTheme="minorHAnsi" w:cstheme="minorHAnsi"/>
+                <w:b/>
+                <w:lang w:bidi="fa-IR"/>
+              </w:rPr>
+              <w:br/>
+              <w:t>Subtly (adv.)</w:t>
+            </w:r>
+          </w:p>
+        </w:tc>
+        <w:tc>
+          <w:tcPr>
+            <w:tcW w:w="3372" w:type="dxa"/>
+            <w:tcBorders>
+              <w:top w:val="single" w:sz="4" w:space="0" w:color="auto"/>
+              <w:left w:val="single" w:sz="4" w:space="0" w:color="auto"/>
+              <w:bottom w:val="single" w:sz="4" w:space="0" w:color="auto"/>
+              <w:right w:val="single" w:sz="4" w:space="0" w:color="auto"/>
+            </w:tcBorders>
+            <w:vAlign w:val="center"/>
+          </w:tcPr>
+          <w:p>
+            <w:pPr>
+              <w:spacing w:after="0" w:line="259" w:lineRule="auto"/>
+              <w:rPr>
+                <w:rFonts w:asciiTheme="minorHAnsi" w:hAnsiTheme="minorHAnsi" w:cstheme="minorHAnsi" w:hint="cs"/>
+                <w:color w:val="222222"/>
+                <w:shd w:val="clear" w:color="auto" w:fill="FFFFFF"/>
+                <w:rtl/>
+                <w:lang w:bidi="fa-IR"/>
+              </w:rPr>
+            </w:pPr>
+            <w:r>
+              <w:rPr>
+                <w:rFonts w:asciiTheme="minorHAnsi" w:hAnsiTheme="minorHAnsi" w:cstheme="minorHAnsi"/>
+                <w:color w:val="222222"/>
+                <w:shd w:val="clear" w:color="auto" w:fill="FFFFFF"/>
+                <w:lang w:bidi="fa-IR"/>
+              </w:rPr>
+              <w:t>(</w:t>
+            </w:r>
+            <w:r>
+              <w:rPr>
+                <w:rFonts w:asciiTheme="minorHAnsi" w:hAnsiTheme="minorHAnsi" w:cstheme="minorHAnsi"/>
+                <w:color w:val="222222"/>
+                <w:shd w:val="clear" w:color="auto" w:fill="FFFFFF"/>
+                <w:lang w:bidi="fa-IR"/>
+              </w:rPr>
+              <w:t>O</w:t>
+            </w:r>
+            <w:r>
+              <w:rPr>
+                <w:rFonts w:asciiTheme="minorHAnsi" w:hAnsiTheme="minorHAnsi" w:cstheme="minorHAnsi"/>
+                <w:color w:val="222222"/>
+                <w:shd w:val="clear" w:color="auto" w:fill="FFFFFF"/>
+                <w:lang w:bidi="fa-IR"/>
+              </w:rPr>
+              <w:t>f a change or distinction) so</w:t>
+            </w:r>
+            <w:r>
+              <w:rPr>
+                <w:rFonts w:asciiTheme="minorHAnsi" w:hAnsiTheme="minorHAnsi" w:cstheme="minorHAnsi"/>
+                <w:color w:val="222222"/>
+                <w:shd w:val="clear" w:color="auto" w:fill="FFFFFF"/>
+                <w:lang w:bidi="fa-IR"/>
+              </w:rPr>
+              <w:t xml:space="preserve"> </w:t>
+            </w:r>
+            <w:r>
+              <w:rPr>
+                <w:rFonts w:asciiTheme="minorHAnsi" w:hAnsiTheme="minorHAnsi" w:cstheme="minorHAnsi"/>
+                <w:color w:val="222222"/>
+                <w:shd w:val="clear" w:color="auto" w:fill="FFFFFF"/>
+                <w:lang w:bidi="fa-IR"/>
+              </w:rPr>
+              <w:t>delicate or precise as to be d</w:t>
+            </w:r>
+            <w:r>
+              <w:rPr>
+                <w:rFonts w:asciiTheme="minorHAnsi" w:hAnsiTheme="minorHAnsi" w:cstheme="minorHAnsi"/>
+                <w:color w:val="222222"/>
+                <w:shd w:val="clear" w:color="auto" w:fill="FFFFFF"/>
+                <w:lang w:bidi="fa-IR"/>
+              </w:rPr>
+              <w:t xml:space="preserve">ifficult to analyze or describe; </w:t>
+            </w:r>
+            <w:r>
+              <w:rPr>
+                <w:rFonts w:asciiTheme="minorHAnsi" w:hAnsiTheme="minorHAnsi" w:cstheme="minorHAnsi" w:hint="cs"/>
+                <w:color w:val="222222"/>
+                <w:shd w:val="clear" w:color="auto" w:fill="FFFFFF"/>
+                <w:rtl/>
+                <w:lang w:bidi="fa-IR"/>
+              </w:rPr>
+              <w:t>زیرک، دقیق</w:t>
+            </w:r>
+          </w:p>
+        </w:tc>
+        <w:tc>
+          <w:tcPr>
+            <w:tcW w:w="5638" w:type="dxa"/>
+            <w:tcBorders>
+              <w:top w:val="single" w:sz="4" w:space="0" w:color="auto"/>
+              <w:left w:val="single" w:sz="4" w:space="0" w:color="auto"/>
+              <w:bottom w:val="single" w:sz="4" w:space="0" w:color="auto"/>
+              <w:right w:val="single" w:sz="4" w:space="0" w:color="auto"/>
+            </w:tcBorders>
+            <w:vAlign w:val="center"/>
+          </w:tcPr>
+          <w:p>
+            <w:pPr>
+              <w:spacing w:after="0" w:line="259" w:lineRule="auto"/>
+              <w:ind w:left="2" w:firstLine="0"/>
+              <w:rPr>
+                <w:rFonts w:asciiTheme="minorHAnsi" w:hAnsiTheme="minorHAnsi" w:cstheme="minorHAnsi"/>
+                <w:color w:val="222222"/>
+                <w:shd w:val="clear" w:color="auto" w:fill="FFFFFF"/>
+                <w:lang w:bidi="fa-IR"/>
+              </w:rPr>
+            </w:pPr>
+            <w:r>
+              <w:rPr>
+                <w:rFonts w:asciiTheme="minorHAnsi" w:hAnsiTheme="minorHAnsi" w:cstheme="minorHAnsi"/>
+                <w:color w:val="222222"/>
+                <w:shd w:val="clear" w:color="auto" w:fill="FFFFFF"/>
+                <w:lang w:bidi="fa-IR"/>
+              </w:rPr>
+              <w:t>However, the truth is the mind is very </w:t>
+            </w:r>
+            <w:r>
+              <w:rPr>
+                <w:rFonts w:asciiTheme="minorHAnsi" w:hAnsiTheme="minorHAnsi" w:cstheme="minorHAnsi"/>
+                <w:b/>
+                <w:bCs/>
+                <w:color w:val="222222"/>
+                <w:shd w:val="clear" w:color="auto" w:fill="FFFFFF"/>
+                <w:lang w:bidi="fa-IR"/>
+              </w:rPr>
+              <w:t>subtle</w:t>
+            </w:r>
+            <w:r>
+              <w:rPr>
+                <w:rFonts w:asciiTheme="minorHAnsi" w:hAnsiTheme="minorHAnsi" w:cstheme="minorHAnsi"/>
+                <w:color w:val="222222"/>
+                <w:shd w:val="clear" w:color="auto" w:fill="FFFFFF"/>
+                <w:lang w:bidi="fa-IR"/>
+              </w:rPr>
+              <w:t> and it has the ability to rationalize which can turn the obvious into the ambiguous, and vice versa.</w:t>
+            </w:r>
+          </w:p>
+        </w:tc>
+      </w:tr>
+      <w:tr>
+        <w:trPr>
+          <w:trHeight w:val="757"/>
+        </w:trPr>
+        <w:tc>
+          <w:tcPr>
+            <w:tcW w:w="2240" w:type="dxa"/>
+            <w:tcBorders>
+              <w:top w:val="single" w:sz="4" w:space="0" w:color="auto"/>
+              <w:left w:val="single" w:sz="4" w:space="0" w:color="auto"/>
+              <w:bottom w:val="single" w:sz="4" w:space="0" w:color="auto"/>
+              <w:right w:val="single" w:sz="4" w:space="0" w:color="auto"/>
+            </w:tcBorders>
+            <w:vAlign w:val="center"/>
+          </w:tcPr>
+          <w:p>
+            <w:pPr>
+              <w:spacing w:after="0" w:line="259" w:lineRule="auto"/>
+              <w:ind w:left="0" w:firstLine="0"/>
+              <w:rPr>
+                <w:rFonts w:asciiTheme="minorHAnsi" w:hAnsiTheme="minorHAnsi" w:cstheme="minorHAnsi"/>
+                <w:b/>
+                <w:lang w:bidi="fa-IR"/>
+              </w:rPr>
+            </w:pPr>
+            <w:r>
+              <w:rPr>
+                <w:rFonts w:asciiTheme="minorHAnsi" w:hAnsiTheme="minorHAnsi" w:cstheme="minorHAnsi"/>
+                <w:b/>
+                <w:lang w:bidi="fa-IR"/>
+              </w:rPr>
+              <w:t>Sentiment</w:t>
+            </w:r>
+          </w:p>
+        </w:tc>
+        <w:tc>
+          <w:tcPr>
+            <w:tcW w:w="3372" w:type="dxa"/>
+            <w:tcBorders>
+              <w:top w:val="single" w:sz="4" w:space="0" w:color="auto"/>
+              <w:left w:val="single" w:sz="4" w:space="0" w:color="auto"/>
+              <w:bottom w:val="single" w:sz="4" w:space="0" w:color="auto"/>
+              <w:right w:val="single" w:sz="4" w:space="0" w:color="auto"/>
+            </w:tcBorders>
+            <w:vAlign w:val="center"/>
+          </w:tcPr>
+          <w:p>
+            <w:pPr>
+              <w:spacing w:after="0" w:line="259" w:lineRule="auto"/>
+              <w:rPr>
+                <w:rFonts w:asciiTheme="minorHAnsi" w:hAnsiTheme="minorHAnsi" w:cstheme="minorHAnsi" w:hint="cs"/>
+                <w:color w:val="222222"/>
+                <w:shd w:val="clear" w:color="auto" w:fill="FFFFFF"/>
+                <w:rtl/>
+                <w:lang w:bidi="fa-IR"/>
+              </w:rPr>
+            </w:pPr>
+            <w:r>
+              <w:rPr>
+                <w:rFonts w:asciiTheme="minorHAnsi" w:hAnsiTheme="minorHAnsi" w:cstheme="minorHAnsi"/>
+                <w:color w:val="222222"/>
+                <w:shd w:val="clear" w:color="auto" w:fill="FFFFFF"/>
+                <w:lang w:bidi="fa-IR"/>
+              </w:rPr>
+              <w:t>A</w:t>
+            </w:r>
+            <w:r>
+              <w:rPr>
+                <w:rFonts w:asciiTheme="minorHAnsi" w:hAnsiTheme="minorHAnsi" w:cstheme="minorHAnsi"/>
+                <w:color w:val="222222"/>
+                <w:shd w:val="clear" w:color="auto" w:fill="FFFFFF"/>
+                <w:lang w:bidi="fa-IR"/>
+              </w:rPr>
+              <w:t xml:space="preserve"> view of or attitude toward a</w:t>
+            </w:r>
+            <w:r>
+              <w:rPr>
+                <w:rFonts w:asciiTheme="minorHAnsi" w:hAnsiTheme="minorHAnsi" w:cstheme="minorHAnsi"/>
+                <w:color w:val="222222"/>
+                <w:shd w:val="clear" w:color="auto" w:fill="FFFFFF"/>
+                <w:lang w:bidi="fa-IR"/>
+              </w:rPr>
+              <w:t xml:space="preserve"> situation or event; an opinion; a feeling or emotion; </w:t>
+            </w:r>
+            <w:r>
+              <w:rPr>
+                <w:rFonts w:asciiTheme="minorHAnsi" w:hAnsiTheme="minorHAnsi" w:cstheme="minorHAnsi" w:hint="cs"/>
+                <w:color w:val="222222"/>
+                <w:shd w:val="clear" w:color="auto" w:fill="FFFFFF"/>
+                <w:rtl/>
+                <w:lang w:bidi="fa-IR"/>
+              </w:rPr>
+              <w:t>احساس، تمایل</w:t>
+            </w:r>
+          </w:p>
+        </w:tc>
+        <w:tc>
+          <w:tcPr>
+            <w:tcW w:w="5638" w:type="dxa"/>
+            <w:tcBorders>
+              <w:top w:val="single" w:sz="4" w:space="0" w:color="auto"/>
+              <w:left w:val="single" w:sz="4" w:space="0" w:color="auto"/>
+              <w:bottom w:val="single" w:sz="4" w:space="0" w:color="auto"/>
+              <w:right w:val="single" w:sz="4" w:space="0" w:color="auto"/>
+            </w:tcBorders>
+            <w:vAlign w:val="center"/>
+          </w:tcPr>
+          <w:p>
+            <w:pPr>
+              <w:spacing w:after="0" w:line="259" w:lineRule="auto"/>
+              <w:ind w:left="2" w:firstLine="0"/>
+              <w:rPr>
+                <w:rFonts w:asciiTheme="minorHAnsi" w:hAnsiTheme="minorHAnsi" w:cstheme="minorHAnsi"/>
+                <w:color w:val="222222"/>
+                <w:shd w:val="clear" w:color="auto" w:fill="FFFFFF"/>
+                <w:lang w:bidi="fa-IR"/>
+              </w:rPr>
+            </w:pPr>
+            <w:r>
+              <w:rPr>
+                <w:rFonts w:asciiTheme="minorHAnsi" w:hAnsiTheme="minorHAnsi" w:cstheme="minorHAnsi"/>
+                <w:color w:val="222222"/>
+                <w:shd w:val="clear" w:color="auto" w:fill="FFFFFF"/>
+                <w:lang w:bidi="fa-IR"/>
+              </w:rPr>
+              <w:t>This nostalgic </w:t>
+            </w:r>
+            <w:r>
+              <w:rPr>
+                <w:rFonts w:asciiTheme="minorHAnsi" w:hAnsiTheme="minorHAnsi" w:cstheme="minorHAnsi"/>
+                <w:b/>
+                <w:bCs/>
+                <w:color w:val="222222"/>
+                <w:shd w:val="clear" w:color="auto" w:fill="FFFFFF"/>
+                <w:lang w:bidi="fa-IR"/>
+              </w:rPr>
+              <w:t>sentiment</w:t>
+            </w:r>
+            <w:r>
+              <w:rPr>
+                <w:rFonts w:asciiTheme="minorHAnsi" w:hAnsiTheme="minorHAnsi" w:cstheme="minorHAnsi"/>
+                <w:color w:val="222222"/>
+                <w:shd w:val="clear" w:color="auto" w:fill="FFFFFF"/>
+                <w:lang w:bidi="fa-IR"/>
+              </w:rPr>
+              <w:t> is obvious in both the band's choice of covers and the composition of the band's own tunes.</w:t>
+            </w:r>
+          </w:p>
+        </w:tc>
+      </w:tr>
+      <w:tr>
+        <w:trPr>
+          <w:trHeight w:val="757"/>
+        </w:trPr>
+        <w:tc>
+          <w:tcPr>
+            <w:tcW w:w="2240" w:type="dxa"/>
+            <w:tcBorders>
+              <w:top w:val="single" w:sz="4" w:space="0" w:color="auto"/>
+              <w:left w:val="single" w:sz="4" w:space="0" w:color="auto"/>
+              <w:bottom w:val="single" w:sz="4" w:space="0" w:color="auto"/>
+              <w:right w:val="single" w:sz="4" w:space="0" w:color="auto"/>
+            </w:tcBorders>
+            <w:vAlign w:val="center"/>
+          </w:tcPr>
+          <w:p>
+            <w:pPr>
+              <w:spacing w:after="0" w:line="259" w:lineRule="auto"/>
+              <w:ind w:left="0" w:firstLine="0"/>
+              <w:rPr>
+                <w:rFonts w:asciiTheme="minorHAnsi" w:hAnsiTheme="minorHAnsi" w:cstheme="minorHAnsi"/>
+                <w:b/>
+                <w:lang w:bidi="fa-IR"/>
+              </w:rPr>
+            </w:pPr>
           </w:p>
         </w:tc>
         <w:tc>
@@ -18363,7 +20761,7 @@
     </w:p>
     <w:sectPr>
       <w:pgSz w:w="12240" w:h="15840"/>
-      <w:pgMar w:top="561" w:right="789" w:bottom="342" w:left="629" w:header="720" w:footer="720" w:gutter="0"/>
+      <w:pgMar w:top="450" w:right="789" w:bottom="270" w:left="629" w:header="720" w:footer="720" w:gutter="0"/>
       <w:cols w:space="720"/>
     </w:sectPr>
   </w:body>

</xml_diff>